<commit_message>
pre en post condities aangepast
</commit_message>
<xml_diff>
--- a/Product/Iteratie 1 'Uitvoeren quiz'/3. Fully-dressed en activity flow/Fully dressed use cases.docx
+++ b/Product/Iteratie 1 'Uitvoeren quiz'/3. Fully-dressed en activity flow/Fully dressed use cases.docx
@@ -735,7 +735,6 @@
         <w:rPr>
           <w:rFonts w:ascii="Arial" w:hAnsi="Arial" w:cs="Arial"/>
         </w:rPr>
-        <w:lastRenderedPageBreak/>
         <w:t>Use Case: Registreren</w:t>
       </w:r>
       <w:bookmarkEnd w:id="0"/>
@@ -823,7 +822,21 @@
               <w:rPr>
                 <w:b/>
               </w:rPr>
-              <w:t xml:space="preserve">Stakeholders and </w:t>
+              <w:t xml:space="preserve">Stakeholders </w:t>
+            </w:r>
+            <w:proofErr w:type="spellStart"/>
+            <w:r>
+              <w:rPr>
+                <w:b/>
+              </w:rPr>
+              <w:t>and</w:t>
+            </w:r>
+            <w:proofErr w:type="spellEnd"/>
+            <w:r>
+              <w:rPr>
+                <w:b/>
+              </w:rPr>
+              <w:t xml:space="preserve"> </w:t>
             </w:r>
             <w:proofErr w:type="spellStart"/>
             <w:r>
@@ -1397,16 +1410,8 @@
               <w:rPr>
                 <w:sz w:val="22"/>
               </w:rPr>
-              <w:t xml:space="preserve">7) het systeem verwijst browser naar de </w:t>
-            </w:r>
-            <w:proofErr w:type="gramStart"/>
-            <w:r>
-              <w:rPr>
-                <w:sz w:val="22"/>
-              </w:rPr>
-              <w:t>online betaalservice</w:t>
-            </w:r>
-            <w:proofErr w:type="gramEnd"/>
+              <w:t>7) het systeem verwijst browser naar de online betaalservice</w:t>
+            </w:r>
           </w:p>
         </w:tc>
       </w:tr>
@@ -1528,7 +1533,6 @@
               <w:rPr>
                 <w:b/>
               </w:rPr>
-              <w:lastRenderedPageBreak/>
               <w:t>Extensions</w:t>
             </w:r>
             <w:proofErr w:type="spellEnd"/>
@@ -1915,7 +1919,6 @@
       </w:pPr>
       <w:bookmarkStart w:id="1" w:name="_Toc526680605"/>
       <w:r>
-        <w:lastRenderedPageBreak/>
         <w:t>Use Case: Uitvoeren teamgevecht</w:t>
       </w:r>
       <w:bookmarkEnd w:id="1"/>
@@ -2004,7 +2007,21 @@
               <w:rPr>
                 <w:b/>
               </w:rPr>
-              <w:t xml:space="preserve">Stakeholders and </w:t>
+              <w:t xml:space="preserve">Stakeholders </w:t>
+            </w:r>
+            <w:proofErr w:type="spellStart"/>
+            <w:r>
+              <w:rPr>
+                <w:b/>
+              </w:rPr>
+              <w:t>and</w:t>
+            </w:r>
+            <w:proofErr w:type="spellEnd"/>
+            <w:r>
+              <w:rPr>
+                <w:b/>
+              </w:rPr>
+              <w:t xml:space="preserve"> </w:t>
             </w:r>
             <w:proofErr w:type="spellStart"/>
             <w:r>
@@ -2489,21 +2506,7 @@
               <w:rPr>
                 <w:sz w:val="22"/>
               </w:rPr>
-              <w:t xml:space="preserve">5) Het systeem toont het </w:t>
-            </w:r>
-            <w:proofErr w:type="gramStart"/>
-            <w:r>
-              <w:rPr>
-                <w:sz w:val="22"/>
-              </w:rPr>
-              <w:t>aanmeld</w:t>
-            </w:r>
-            <w:proofErr w:type="gramEnd"/>
-            <w:r>
-              <w:rPr>
-                <w:sz w:val="22"/>
-              </w:rPr>
-              <w:t xml:space="preserve"> scherm met de logincode</w:t>
+              <w:t>5) Het systeem toont het aanmeld scherm met de logincode</w:t>
             </w:r>
           </w:p>
         </w:tc>
@@ -2814,7 +2817,6 @@
       </w:pPr>
       <w:bookmarkStart w:id="2" w:name="_Toc526680606"/>
       <w:r>
-        <w:lastRenderedPageBreak/>
         <w:t>Use Case:</w:t>
       </w:r>
       <w:r>
@@ -3134,7 +3136,7 @@
                 <w:rFonts w:ascii="Arial" w:hAnsi="Arial" w:cs="Arial"/>
                 <w:sz w:val="22"/>
               </w:rPr>
-              <w:t>De docent heft een kennistoets aangemaakt.</w:t>
+              <w:t>Het systeem heeft de kennistoets toegevoegd aan het account van de docent</w:t>
             </w:r>
           </w:p>
         </w:tc>
@@ -3385,25 +3387,7 @@
                 <w:sz w:val="22"/>
                 <w:szCs w:val="22"/>
               </w:rPr>
-              <w:t xml:space="preserve">De docent kiest </w:t>
-            </w:r>
-            <w:proofErr w:type="gramStart"/>
-            <w:r>
-              <w:rPr>
-                <w:rFonts w:ascii="Arial" w:hAnsi="Arial" w:cs="Arial"/>
-                <w:sz w:val="22"/>
-                <w:szCs w:val="22"/>
-              </w:rPr>
-              <w:t>er voor</w:t>
-            </w:r>
-            <w:proofErr w:type="gramEnd"/>
-            <w:r>
-              <w:rPr>
-                <w:rFonts w:ascii="Arial" w:hAnsi="Arial" w:cs="Arial"/>
-                <w:sz w:val="22"/>
-                <w:szCs w:val="22"/>
-              </w:rPr>
-              <w:t xml:space="preserve"> om een vraag toe te voegen</w:t>
+              <w:t>De docent kiest er voor om een vraag toe te voegen</w:t>
             </w:r>
           </w:p>
         </w:tc>
@@ -3642,25 +3626,7 @@
                 <w:sz w:val="22"/>
                 <w:szCs w:val="22"/>
               </w:rPr>
-              <w:t xml:space="preserve">De docent kiest </w:t>
-            </w:r>
-            <w:proofErr w:type="gramStart"/>
-            <w:r>
-              <w:rPr>
-                <w:rFonts w:ascii="Arial" w:hAnsi="Arial" w:cs="Arial"/>
-                <w:sz w:val="22"/>
-                <w:szCs w:val="22"/>
-              </w:rPr>
-              <w:t>er voor</w:t>
-            </w:r>
-            <w:proofErr w:type="gramEnd"/>
-            <w:r>
-              <w:rPr>
-                <w:rFonts w:ascii="Arial" w:hAnsi="Arial" w:cs="Arial"/>
-                <w:sz w:val="22"/>
-                <w:szCs w:val="22"/>
-              </w:rPr>
-              <w:t xml:space="preserve"> om de toets toe te voegen</w:t>
+              <w:t>De docent kiest er voor om de toets toe te voegen</w:t>
             </w:r>
           </w:p>
         </w:tc>
@@ -3853,25 +3819,7 @@
                 <w:sz w:val="22"/>
                 <w:szCs w:val="22"/>
               </w:rPr>
-              <w:t xml:space="preserve">Ga terug naar stap 4 </w:t>
-            </w:r>
-            <w:proofErr w:type="gramStart"/>
-            <w:r>
-              <w:rPr>
-                <w:rFonts w:ascii="Arial" w:hAnsi="Arial" w:cs="Arial"/>
-                <w:sz w:val="22"/>
-                <w:szCs w:val="22"/>
-              </w:rPr>
-              <w:t>indien</w:t>
-            </w:r>
-            <w:proofErr w:type="gramEnd"/>
-            <w:r>
-              <w:rPr>
-                <w:rFonts w:ascii="Arial" w:hAnsi="Arial" w:cs="Arial"/>
-                <w:sz w:val="22"/>
-                <w:szCs w:val="22"/>
-              </w:rPr>
-              <w:t xml:space="preserve"> alle vragen nog niet zijn ingevuld, ga anders verder bij stap 9</w:t>
+              <w:t>Ga terug naar stap 4 indien alle vragen nog niet zijn ingevuld, ga anders verder bij stap 9</w:t>
             </w:r>
           </w:p>
         </w:tc>
@@ -3935,7 +3883,6 @@
                 <w:sz w:val="22"/>
                 <w:szCs w:val="22"/>
               </w:rPr>
-              <w:lastRenderedPageBreak/>
               <w:t>6B De docent kiest als type vraag de kort-antwoord vraag</w:t>
             </w:r>
           </w:p>
@@ -3982,25 +3929,7 @@
                 <w:sz w:val="22"/>
                 <w:szCs w:val="22"/>
               </w:rPr>
-              <w:t xml:space="preserve">Ga terug naar stap 4 </w:t>
-            </w:r>
-            <w:proofErr w:type="gramStart"/>
-            <w:r>
-              <w:rPr>
-                <w:rFonts w:ascii="Arial" w:hAnsi="Arial" w:cs="Arial"/>
-                <w:sz w:val="22"/>
-                <w:szCs w:val="22"/>
-              </w:rPr>
-              <w:t>indien</w:t>
-            </w:r>
-            <w:proofErr w:type="gramEnd"/>
-            <w:r>
-              <w:rPr>
-                <w:rFonts w:ascii="Arial" w:hAnsi="Arial" w:cs="Arial"/>
-                <w:sz w:val="22"/>
-                <w:szCs w:val="22"/>
-              </w:rPr>
-              <w:t xml:space="preserve"> alle vragen nog niet zijn ingevuld, ga anders verder bij stap 9</w:t>
+              <w:t>Ga terug naar stap 4 indien alle vragen nog niet zijn ingevuld, ga anders verder bij stap 9</w:t>
             </w:r>
           </w:p>
         </w:tc>
@@ -4031,7 +3960,6 @@
       </w:pPr>
       <w:bookmarkStart w:id="4" w:name="_Toc526680607"/>
       <w:r>
-        <w:lastRenderedPageBreak/>
         <w:t>Use Case:</w:t>
       </w:r>
       <w:r>
@@ -4277,25 +4205,25 @@
                 <w:numId w:val="15"/>
               </w:numPr>
               <w:rPr>
-                <w:rFonts w:ascii="Arial" w:hAnsi="Arial" w:cs="Arial"/>
-                <w:b/>
-                <w:sz w:val="22"/>
-              </w:rPr>
-            </w:pPr>
-            <w:r>
-              <w:rPr>
-                <w:rFonts w:ascii="Arial" w:hAnsi="Arial" w:cs="Arial"/>
-                <w:sz w:val="22"/>
-              </w:rPr>
-              <w:t>De docent heeft (een) kennistoets(en) aangemaakt</w:t>
-            </w:r>
-          </w:p>
-          <w:p>
-            <w:pPr>
-              <w:rPr>
-                <w:b/>
-              </w:rPr>
-            </w:pPr>
+                <w:b/>
+              </w:rPr>
+            </w:pPr>
+            <w:r>
+              <w:rPr>
+                <w:rFonts w:ascii="Arial" w:hAnsi="Arial" w:cs="Arial"/>
+                <w:sz w:val="22"/>
+              </w:rPr>
+              <w:t>De d</w:t>
+            </w:r>
+            <w:r>
+              <w:rPr>
+                <w:rFonts w:ascii="Arial" w:hAnsi="Arial" w:cs="Arial"/>
+                <w:sz w:val="22"/>
+              </w:rPr>
+              <w:t>ocent heeft minimaal een kennistoets op zijn account aangemaakt</w:t>
+            </w:r>
+            <w:bookmarkStart w:id="5" w:name="_GoBack"/>
+            <w:bookmarkEnd w:id="5"/>
           </w:p>
         </w:tc>
       </w:tr>
@@ -4374,7 +4302,14 @@
                 <w:rFonts w:ascii="Arial" w:hAnsi="Arial" w:cs="Arial"/>
                 <w:sz w:val="22"/>
               </w:rPr>
-              <w:t>De kennistoets is gestart in een lokaal</w:t>
+              <w:t>De kennistoets is gestart in een lokaa</w:t>
+            </w:r>
+            <w:r>
+              <w:rPr>
+                <w:rFonts w:ascii="Arial" w:hAnsi="Arial" w:cs="Arial"/>
+                <w:sz w:val="22"/>
+              </w:rPr>
+              <w:t>l met bijbehorende lokaalcode</w:t>
             </w:r>
           </w:p>
         </w:tc>
@@ -4857,23 +4792,7 @@
                 <w:sz w:val="22"/>
                 <w:szCs w:val="22"/>
               </w:rPr>
-              <w:t xml:space="preserve">4B Het systeem geeft een melding dat het </w:t>
-            </w:r>
-            <w:proofErr w:type="gramStart"/>
-            <w:r>
-              <w:rPr>
-                <w:sz w:val="22"/>
-                <w:szCs w:val="22"/>
-              </w:rPr>
-              <w:t>maximum aantal</w:t>
-            </w:r>
-            <w:proofErr w:type="gramEnd"/>
-            <w:r>
-              <w:rPr>
-                <w:sz w:val="22"/>
-                <w:szCs w:val="22"/>
-              </w:rPr>
-              <w:t xml:space="preserve"> lokalen al gestart is</w:t>
+              <w:t>4B Het systeem geeft een melding dat het maximum aantal lokalen al gestart is</w:t>
             </w:r>
           </w:p>
           <w:p>
@@ -4984,7 +4903,7 @@
       <w:pPr>
         <w:pStyle w:val="Kop1"/>
       </w:pPr>
-      <w:bookmarkStart w:id="5" w:name="_Toc526680608"/>
+      <w:bookmarkStart w:id="6" w:name="_Toc526680608"/>
       <w:r>
         <w:t>Use Case:</w:t>
       </w:r>
@@ -4997,7 +4916,7 @@
       <w:r>
         <w:t>Uitvoeren Kennistoets</w:t>
       </w:r>
-      <w:bookmarkEnd w:id="5"/>
+      <w:bookmarkEnd w:id="6"/>
     </w:p>
     <w:p>
       <w:pPr>
@@ -5198,28 +5117,13 @@
               </w:rPr>
               <w:t>De docent heeft een kennistoets gestart</w:t>
             </w:r>
-          </w:p>
-          <w:p>
-            <w:pPr>
-              <w:rPr>
-                <w:i/>
-                <w:sz w:val="22"/>
-              </w:rPr>
-            </w:pPr>
-            <w:r>
-              <w:rPr>
-                <w:i/>
-                <w:sz w:val="22"/>
-              </w:rPr>
-              <w:t>Specifieker maken!</w:t>
-            </w:r>
-          </w:p>
-          <w:p>
-            <w:pPr>
-              <w:rPr>
-                <w:b/>
-              </w:rPr>
-            </w:pPr>
+            <w:r>
+              <w:rPr>
+                <w:rFonts w:ascii="Arial" w:hAnsi="Arial" w:cs="Arial"/>
+                <w:sz w:val="22"/>
+              </w:rPr>
+              <w:t xml:space="preserve"> in een lokaal met bijbehorende lokaalcode</w:t>
+            </w:r>
           </w:p>
         </w:tc>
       </w:tr>
@@ -5298,7 +5202,7 @@
                 <w:rFonts w:ascii="Arial" w:hAnsi="Arial" w:cs="Arial"/>
                 <w:sz w:val="22"/>
               </w:rPr>
-              <w:t>De student heeft de kennistoets afgerond</w:t>
+              <w:t>Het systeem heeft een eindscore voor de student berekend</w:t>
             </w:r>
           </w:p>
         </w:tc>
@@ -6015,7 +5919,6 @@
                 <w:szCs w:val="22"/>
               </w:rPr>
             </w:pPr>
-            <w:bookmarkStart w:id="6" w:name="_GoBack"/>
             <w:r>
               <w:rPr>
                 <w:sz w:val="22"/>
@@ -6062,7 +5965,6 @@
           </w:p>
         </w:tc>
       </w:tr>
-      <w:bookmarkEnd w:id="6"/>
       <w:tr>
         <w:trPr>
           <w:trHeight w:val="58"/>

</xml_diff>

<commit_message>
Fully dressed pre-post conditie aanpassingen
</commit_message>
<xml_diff>
--- a/Product/Iteratie 1 'Uitvoeren quiz'/3. Fully-dressed en activity flow/Fully dressed use cases.docx
+++ b/Product/Iteratie 1 'Uitvoeren quiz'/3. Fully-dressed en activity flow/Fully dressed use cases.docx
@@ -735,6 +735,7 @@
         <w:rPr>
           <w:rFonts w:ascii="Arial" w:hAnsi="Arial" w:cs="Arial"/>
         </w:rPr>
+        <w:lastRenderedPageBreak/>
         <w:t>Use Case: Registreren</w:t>
       </w:r>
       <w:bookmarkEnd w:id="0"/>
@@ -822,21 +823,7 @@
               <w:rPr>
                 <w:b/>
               </w:rPr>
-              <w:t xml:space="preserve">Stakeholders </w:t>
-            </w:r>
-            <w:proofErr w:type="spellStart"/>
-            <w:r>
-              <w:rPr>
-                <w:b/>
-              </w:rPr>
-              <w:t>and</w:t>
-            </w:r>
-            <w:proofErr w:type="spellEnd"/>
-            <w:r>
-              <w:rPr>
-                <w:b/>
-              </w:rPr>
-              <w:t xml:space="preserve"> </w:t>
+              <w:t xml:space="preserve">Stakeholders and </w:t>
             </w:r>
             <w:proofErr w:type="spellStart"/>
             <w:r>
@@ -1126,17 +1113,10 @@
                 <w:rFonts w:ascii="Arial" w:hAnsi="Arial" w:cs="Arial"/>
                 <w:sz w:val="22"/>
               </w:rPr>
-              <w:t xml:space="preserve">De docent heeft een account aangemaakt bij </w:t>
-            </w:r>
-            <w:proofErr w:type="spellStart"/>
-            <w:r>
-              <w:rPr>
-                <w:rFonts w:ascii="Arial" w:hAnsi="Arial" w:cs="Arial"/>
-                <w:sz w:val="22"/>
-              </w:rPr>
-              <w:t>Odinido</w:t>
-            </w:r>
-            <w:proofErr w:type="spellEnd"/>
+              <w:t>Er is een account aangemaakt</w:t>
+            </w:r>
+            <w:bookmarkStart w:id="1" w:name="_GoBack"/>
+            <w:bookmarkEnd w:id="1"/>
           </w:p>
         </w:tc>
       </w:tr>
@@ -1410,8 +1390,16 @@
               <w:rPr>
                 <w:sz w:val="22"/>
               </w:rPr>
-              <w:t>7) het systeem verwijst browser naar de online betaalservice</w:t>
-            </w:r>
+              <w:t xml:space="preserve">7) het systeem verwijst browser naar de </w:t>
+            </w:r>
+            <w:proofErr w:type="gramStart"/>
+            <w:r>
+              <w:rPr>
+                <w:sz w:val="22"/>
+              </w:rPr>
+              <w:t>online betaalservice</w:t>
+            </w:r>
+            <w:proofErr w:type="gramEnd"/>
           </w:p>
         </w:tc>
       </w:tr>
@@ -1533,6 +1521,7 @@
               <w:rPr>
                 <w:b/>
               </w:rPr>
+              <w:lastRenderedPageBreak/>
               <w:t>Extensions</w:t>
             </w:r>
             <w:proofErr w:type="spellEnd"/>
@@ -1917,11 +1906,12 @@
       <w:pPr>
         <w:pStyle w:val="Kop1"/>
       </w:pPr>
-      <w:bookmarkStart w:id="1" w:name="_Toc526680605"/>
+      <w:bookmarkStart w:id="2" w:name="_Toc526680605"/>
       <w:r>
+        <w:lastRenderedPageBreak/>
         <w:t>Use Case: Uitvoeren teamgevecht</w:t>
       </w:r>
-      <w:bookmarkEnd w:id="1"/>
+      <w:bookmarkEnd w:id="2"/>
     </w:p>
     <w:p>
       <w:pPr>
@@ -2007,21 +1997,7 @@
               <w:rPr>
                 <w:b/>
               </w:rPr>
-              <w:t xml:space="preserve">Stakeholders </w:t>
-            </w:r>
-            <w:proofErr w:type="spellStart"/>
-            <w:r>
-              <w:rPr>
-                <w:b/>
-              </w:rPr>
-              <w:t>and</w:t>
-            </w:r>
-            <w:proofErr w:type="spellEnd"/>
-            <w:r>
-              <w:rPr>
-                <w:b/>
-              </w:rPr>
-              <w:t xml:space="preserve"> </w:t>
+              <w:t xml:space="preserve">Stakeholders and </w:t>
             </w:r>
             <w:proofErr w:type="spellStart"/>
             <w:r>
@@ -2506,7 +2482,21 @@
               <w:rPr>
                 <w:sz w:val="22"/>
               </w:rPr>
-              <w:t>5) Het systeem toont het aanmeld scherm met de logincode</w:t>
+              <w:t xml:space="preserve">5) Het systeem toont het </w:t>
+            </w:r>
+            <w:proofErr w:type="gramStart"/>
+            <w:r>
+              <w:rPr>
+                <w:sz w:val="22"/>
+              </w:rPr>
+              <w:t>aanmeld</w:t>
+            </w:r>
+            <w:proofErr w:type="gramEnd"/>
+            <w:r>
+              <w:rPr>
+                <w:sz w:val="22"/>
+              </w:rPr>
+              <w:t xml:space="preserve"> scherm met de logincode</w:t>
             </w:r>
           </w:p>
         </w:tc>
@@ -2815,8 +2805,9 @@
       <w:pPr>
         <w:pStyle w:val="Kop1"/>
       </w:pPr>
-      <w:bookmarkStart w:id="2" w:name="_Toc526680606"/>
+      <w:bookmarkStart w:id="3" w:name="_Toc526680606"/>
       <w:r>
+        <w:lastRenderedPageBreak/>
         <w:t>Use Case:</w:t>
       </w:r>
       <w:r>
@@ -2828,7 +2819,7 @@
       <w:r>
         <w:t>Aanmaken kennistoets</w:t>
       </w:r>
-      <w:bookmarkEnd w:id="2"/>
+      <w:bookmarkEnd w:id="3"/>
     </w:p>
     <w:p>
       <w:pPr>
@@ -2970,7 +2961,7 @@
                 <w:sz w:val="22"/>
               </w:rPr>
             </w:pPr>
-            <w:bookmarkStart w:id="3" w:name="_Hlk526680137"/>
+            <w:bookmarkStart w:id="4" w:name="_Hlk526680137"/>
             <w:r>
               <w:rPr>
                 <w:color w:val="000000"/>
@@ -2979,7 +2970,7 @@
               <w:t>Een kennistoets wordt aangemaakt door een basis- of premium docent. Een kennistoets bestaat uit juist of onjuist vragen of kort-antwoord vragen. De docent kiest het type vraag om vervolgens de vraag in te vullen. Bij de vraag kan de docent kiezen welk(e) antwoord(en) juist is/zijn. Als de docent alle vragen heeft ingevuld kan hij de toets aanmaken.</w:t>
             </w:r>
           </w:p>
-          <w:bookmarkEnd w:id="3"/>
+          <w:bookmarkEnd w:id="4"/>
           <w:p>
             <w:pPr>
               <w:rPr>
@@ -3387,7 +3378,25 @@
                 <w:sz w:val="22"/>
                 <w:szCs w:val="22"/>
               </w:rPr>
-              <w:t>De docent kiest er voor om een vraag toe te voegen</w:t>
+              <w:t xml:space="preserve">De docent kiest </w:t>
+            </w:r>
+            <w:proofErr w:type="gramStart"/>
+            <w:r>
+              <w:rPr>
+                <w:rFonts w:ascii="Arial" w:hAnsi="Arial" w:cs="Arial"/>
+                <w:sz w:val="22"/>
+                <w:szCs w:val="22"/>
+              </w:rPr>
+              <w:t>er voor</w:t>
+            </w:r>
+            <w:proofErr w:type="gramEnd"/>
+            <w:r>
+              <w:rPr>
+                <w:rFonts w:ascii="Arial" w:hAnsi="Arial" w:cs="Arial"/>
+                <w:sz w:val="22"/>
+                <w:szCs w:val="22"/>
+              </w:rPr>
+              <w:t xml:space="preserve"> om een vraag toe te voegen</w:t>
             </w:r>
           </w:p>
         </w:tc>
@@ -3626,7 +3635,25 @@
                 <w:sz w:val="22"/>
                 <w:szCs w:val="22"/>
               </w:rPr>
-              <w:t>De docent kiest er voor om de toets toe te voegen</w:t>
+              <w:t xml:space="preserve">De docent kiest </w:t>
+            </w:r>
+            <w:proofErr w:type="gramStart"/>
+            <w:r>
+              <w:rPr>
+                <w:rFonts w:ascii="Arial" w:hAnsi="Arial" w:cs="Arial"/>
+                <w:sz w:val="22"/>
+                <w:szCs w:val="22"/>
+              </w:rPr>
+              <w:t>er voor</w:t>
+            </w:r>
+            <w:proofErr w:type="gramEnd"/>
+            <w:r>
+              <w:rPr>
+                <w:rFonts w:ascii="Arial" w:hAnsi="Arial" w:cs="Arial"/>
+                <w:sz w:val="22"/>
+                <w:szCs w:val="22"/>
+              </w:rPr>
+              <w:t xml:space="preserve"> om de toets toe te voegen</w:t>
             </w:r>
           </w:p>
         </w:tc>
@@ -3819,7 +3846,25 @@
                 <w:sz w:val="22"/>
                 <w:szCs w:val="22"/>
               </w:rPr>
-              <w:t>Ga terug naar stap 4 indien alle vragen nog niet zijn ingevuld, ga anders verder bij stap 9</w:t>
+              <w:t xml:space="preserve">Ga terug naar stap 4 </w:t>
+            </w:r>
+            <w:proofErr w:type="gramStart"/>
+            <w:r>
+              <w:rPr>
+                <w:rFonts w:ascii="Arial" w:hAnsi="Arial" w:cs="Arial"/>
+                <w:sz w:val="22"/>
+                <w:szCs w:val="22"/>
+              </w:rPr>
+              <w:t>indien</w:t>
+            </w:r>
+            <w:proofErr w:type="gramEnd"/>
+            <w:r>
+              <w:rPr>
+                <w:rFonts w:ascii="Arial" w:hAnsi="Arial" w:cs="Arial"/>
+                <w:sz w:val="22"/>
+                <w:szCs w:val="22"/>
+              </w:rPr>
+              <w:t xml:space="preserve"> alle vragen nog niet zijn ingevuld, ga anders verder bij stap 9</w:t>
             </w:r>
           </w:p>
         </w:tc>
@@ -3883,6 +3928,7 @@
                 <w:sz w:val="22"/>
                 <w:szCs w:val="22"/>
               </w:rPr>
+              <w:lastRenderedPageBreak/>
               <w:t>6B De docent kiest als type vraag de kort-antwoord vraag</w:t>
             </w:r>
           </w:p>
@@ -3929,7 +3975,25 @@
                 <w:sz w:val="22"/>
                 <w:szCs w:val="22"/>
               </w:rPr>
-              <w:t>Ga terug naar stap 4 indien alle vragen nog niet zijn ingevuld, ga anders verder bij stap 9</w:t>
+              <w:t xml:space="preserve">Ga terug naar stap 4 </w:t>
+            </w:r>
+            <w:proofErr w:type="gramStart"/>
+            <w:r>
+              <w:rPr>
+                <w:rFonts w:ascii="Arial" w:hAnsi="Arial" w:cs="Arial"/>
+                <w:sz w:val="22"/>
+                <w:szCs w:val="22"/>
+              </w:rPr>
+              <w:t>indien</w:t>
+            </w:r>
+            <w:proofErr w:type="gramEnd"/>
+            <w:r>
+              <w:rPr>
+                <w:rFonts w:ascii="Arial" w:hAnsi="Arial" w:cs="Arial"/>
+                <w:sz w:val="22"/>
+                <w:szCs w:val="22"/>
+              </w:rPr>
+              <w:t xml:space="preserve"> alle vragen nog niet zijn ingevuld, ga anders verder bij stap 9</w:t>
             </w:r>
           </w:p>
         </w:tc>
@@ -3958,8 +4022,9 @@
       <w:pPr>
         <w:pStyle w:val="Kop1"/>
       </w:pPr>
-      <w:bookmarkStart w:id="4" w:name="_Toc526680607"/>
+      <w:bookmarkStart w:id="5" w:name="_Toc526680607"/>
       <w:r>
+        <w:lastRenderedPageBreak/>
         <w:t>Use Case:</w:t>
       </w:r>
       <w:r>
@@ -3971,7 +4036,7 @@
       <w:r>
         <w:t>Starten Kennistoets</w:t>
       </w:r>
-      <w:bookmarkEnd w:id="4"/>
+      <w:bookmarkEnd w:id="5"/>
     </w:p>
     <w:p>
       <w:pPr>
@@ -4222,8 +4287,6 @@
               </w:rPr>
               <w:t>ocent heeft minimaal een kennistoets op zijn account aangemaakt</w:t>
             </w:r>
-            <w:bookmarkStart w:id="5" w:name="_GoBack"/>
-            <w:bookmarkEnd w:id="5"/>
           </w:p>
         </w:tc>
       </w:tr>
@@ -4792,7 +4855,23 @@
                 <w:sz w:val="22"/>
                 <w:szCs w:val="22"/>
               </w:rPr>
-              <w:t>4B Het systeem geeft een melding dat het maximum aantal lokalen al gestart is</w:t>
+              <w:t xml:space="preserve">4B Het systeem geeft een melding dat het </w:t>
+            </w:r>
+            <w:proofErr w:type="gramStart"/>
+            <w:r>
+              <w:rPr>
+                <w:sz w:val="22"/>
+                <w:szCs w:val="22"/>
+              </w:rPr>
+              <w:t>maximum aantal</w:t>
+            </w:r>
+            <w:proofErr w:type="gramEnd"/>
+            <w:r>
+              <w:rPr>
+                <w:sz w:val="22"/>
+                <w:szCs w:val="22"/>
+              </w:rPr>
+              <w:t xml:space="preserve"> lokalen al gestart is</w:t>
             </w:r>
           </w:p>
           <w:p>

</xml_diff>

<commit_message>
kleine wijziging pre-post fully dressed + aanmaken kennistoets sequence diagram toegevoegd
</commit_message>
<xml_diff>
--- a/Product/Iteratie 1 'Uitvoeren quiz'/3. Fully-dressed en activity flow/Fully dressed use cases.docx
+++ b/Product/Iteratie 1 'Uitvoeren quiz'/3. Fully-dressed en activity flow/Fully dressed use cases.docx
@@ -735,7 +735,6 @@
         <w:rPr>
           <w:rFonts w:ascii="Arial" w:hAnsi="Arial" w:cs="Arial"/>
         </w:rPr>
-        <w:lastRenderedPageBreak/>
         <w:t>Use Case: Registreren</w:t>
       </w:r>
       <w:bookmarkEnd w:id="0"/>
@@ -823,7 +822,21 @@
               <w:rPr>
                 <w:b/>
               </w:rPr>
-              <w:t xml:space="preserve">Stakeholders and </w:t>
+              <w:t xml:space="preserve">Stakeholders </w:t>
+            </w:r>
+            <w:proofErr w:type="spellStart"/>
+            <w:r>
+              <w:rPr>
+                <w:b/>
+              </w:rPr>
+              <w:t>and</w:t>
+            </w:r>
+            <w:proofErr w:type="spellEnd"/>
+            <w:r>
+              <w:rPr>
+                <w:b/>
+              </w:rPr>
+              <w:t xml:space="preserve"> </w:t>
             </w:r>
             <w:proofErr w:type="spellStart"/>
             <w:r>
@@ -1115,8 +1128,6 @@
               </w:rPr>
               <w:t>Er is een account aangemaakt</w:t>
             </w:r>
-            <w:bookmarkStart w:id="1" w:name="_GoBack"/>
-            <w:bookmarkEnd w:id="1"/>
           </w:p>
         </w:tc>
       </w:tr>
@@ -1390,16 +1401,8 @@
               <w:rPr>
                 <w:sz w:val="22"/>
               </w:rPr>
-              <w:t xml:space="preserve">7) het systeem verwijst browser naar de </w:t>
-            </w:r>
-            <w:proofErr w:type="gramStart"/>
-            <w:r>
-              <w:rPr>
-                <w:sz w:val="22"/>
-              </w:rPr>
-              <w:t>online betaalservice</w:t>
-            </w:r>
-            <w:proofErr w:type="gramEnd"/>
+              <w:t>7) het systeem verwijst browser naar de online betaalservice</w:t>
+            </w:r>
           </w:p>
         </w:tc>
       </w:tr>
@@ -1521,7 +1524,6 @@
               <w:rPr>
                 <w:b/>
               </w:rPr>
-              <w:lastRenderedPageBreak/>
               <w:t>Extensions</w:t>
             </w:r>
             <w:proofErr w:type="spellEnd"/>
@@ -1906,12 +1908,11 @@
       <w:pPr>
         <w:pStyle w:val="Kop1"/>
       </w:pPr>
-      <w:bookmarkStart w:id="2" w:name="_Toc526680605"/>
+      <w:bookmarkStart w:id="1" w:name="_Toc526680605"/>
       <w:r>
-        <w:lastRenderedPageBreak/>
         <w:t>Use Case: Uitvoeren teamgevecht</w:t>
       </w:r>
-      <w:bookmarkEnd w:id="2"/>
+      <w:bookmarkEnd w:id="1"/>
     </w:p>
     <w:p>
       <w:pPr>
@@ -1997,7 +1998,21 @@
               <w:rPr>
                 <w:b/>
               </w:rPr>
-              <w:t xml:space="preserve">Stakeholders and </w:t>
+              <w:t xml:space="preserve">Stakeholders </w:t>
+            </w:r>
+            <w:proofErr w:type="spellStart"/>
+            <w:r>
+              <w:rPr>
+                <w:b/>
+              </w:rPr>
+              <w:t>and</w:t>
+            </w:r>
+            <w:proofErr w:type="spellEnd"/>
+            <w:r>
+              <w:rPr>
+                <w:b/>
+              </w:rPr>
+              <w:t xml:space="preserve"> </w:t>
             </w:r>
             <w:proofErr w:type="spellStart"/>
             <w:r>
@@ -2482,21 +2497,7 @@
               <w:rPr>
                 <w:sz w:val="22"/>
               </w:rPr>
-              <w:t xml:space="preserve">5) Het systeem toont het </w:t>
-            </w:r>
-            <w:proofErr w:type="gramStart"/>
-            <w:r>
-              <w:rPr>
-                <w:sz w:val="22"/>
-              </w:rPr>
-              <w:t>aanmeld</w:t>
-            </w:r>
-            <w:proofErr w:type="gramEnd"/>
-            <w:r>
-              <w:rPr>
-                <w:sz w:val="22"/>
-              </w:rPr>
-              <w:t xml:space="preserve"> scherm met de logincode</w:t>
+              <w:t>5) Het systeem toont het aanmeld scherm met de logincode</w:t>
             </w:r>
           </w:p>
         </w:tc>
@@ -2805,9 +2806,8 @@
       <w:pPr>
         <w:pStyle w:val="Kop1"/>
       </w:pPr>
-      <w:bookmarkStart w:id="3" w:name="_Toc526680606"/>
+      <w:bookmarkStart w:id="2" w:name="_Toc526680606"/>
       <w:r>
-        <w:lastRenderedPageBreak/>
         <w:t>Use Case:</w:t>
       </w:r>
       <w:r>
@@ -2819,7 +2819,7 @@
       <w:r>
         <w:t>Aanmaken kennistoets</w:t>
       </w:r>
-      <w:bookmarkEnd w:id="3"/>
+      <w:bookmarkEnd w:id="2"/>
     </w:p>
     <w:p>
       <w:pPr>
@@ -2961,7 +2961,7 @@
                 <w:sz w:val="22"/>
               </w:rPr>
             </w:pPr>
-            <w:bookmarkStart w:id="4" w:name="_Hlk526680137"/>
+            <w:bookmarkStart w:id="3" w:name="_Hlk526680137"/>
             <w:r>
               <w:rPr>
                 <w:color w:val="000000"/>
@@ -2970,7 +2970,7 @@
               <w:t>Een kennistoets wordt aangemaakt door een basis- of premium docent. Een kennistoets bestaat uit juist of onjuist vragen of kort-antwoord vragen. De docent kiest het type vraag om vervolgens de vraag in te vullen. Bij de vraag kan de docent kiezen welk(e) antwoord(en) juist is/zijn. Als de docent alle vragen heeft ingevuld kan hij de toets aanmaken.</w:t>
             </w:r>
           </w:p>
-          <w:bookmarkEnd w:id="4"/>
+          <w:bookmarkEnd w:id="3"/>
           <w:p>
             <w:pPr>
               <w:rPr>
@@ -3040,6 +3040,15 @@
               <w:t>Odinido</w:t>
             </w:r>
             <w:proofErr w:type="spellEnd"/>
+            <w:r>
+              <w:rPr>
+                <w:rFonts w:ascii="Arial" w:hAnsi="Arial" w:cs="Arial"/>
+                <w:sz w:val="22"/>
+              </w:rPr>
+              <w:t xml:space="preserve"> en is hiermee ingelogd</w:t>
+            </w:r>
+            <w:bookmarkStart w:id="4" w:name="_GoBack"/>
+            <w:bookmarkEnd w:id="4"/>
           </w:p>
           <w:p>
             <w:pPr>
@@ -3378,25 +3387,7 @@
                 <w:sz w:val="22"/>
                 <w:szCs w:val="22"/>
               </w:rPr>
-              <w:t xml:space="preserve">De docent kiest </w:t>
-            </w:r>
-            <w:proofErr w:type="gramStart"/>
-            <w:r>
-              <w:rPr>
-                <w:rFonts w:ascii="Arial" w:hAnsi="Arial" w:cs="Arial"/>
-                <w:sz w:val="22"/>
-                <w:szCs w:val="22"/>
-              </w:rPr>
-              <w:t>er voor</w:t>
-            </w:r>
-            <w:proofErr w:type="gramEnd"/>
-            <w:r>
-              <w:rPr>
-                <w:rFonts w:ascii="Arial" w:hAnsi="Arial" w:cs="Arial"/>
-                <w:sz w:val="22"/>
-                <w:szCs w:val="22"/>
-              </w:rPr>
-              <w:t xml:space="preserve"> om een vraag toe te voegen</w:t>
+              <w:t>De docent kiest er voor om een vraag toe te voegen</w:t>
             </w:r>
           </w:p>
         </w:tc>
@@ -3635,25 +3626,7 @@
                 <w:sz w:val="22"/>
                 <w:szCs w:val="22"/>
               </w:rPr>
-              <w:t xml:space="preserve">De docent kiest </w:t>
-            </w:r>
-            <w:proofErr w:type="gramStart"/>
-            <w:r>
-              <w:rPr>
-                <w:rFonts w:ascii="Arial" w:hAnsi="Arial" w:cs="Arial"/>
-                <w:sz w:val="22"/>
-                <w:szCs w:val="22"/>
-              </w:rPr>
-              <w:t>er voor</w:t>
-            </w:r>
-            <w:proofErr w:type="gramEnd"/>
-            <w:r>
-              <w:rPr>
-                <w:rFonts w:ascii="Arial" w:hAnsi="Arial" w:cs="Arial"/>
-                <w:sz w:val="22"/>
-                <w:szCs w:val="22"/>
-              </w:rPr>
-              <w:t xml:space="preserve"> om de toets toe te voegen</w:t>
+              <w:t>De docent kiest er voor om de toets toe te voegen</w:t>
             </w:r>
           </w:p>
         </w:tc>
@@ -3846,25 +3819,7 @@
                 <w:sz w:val="22"/>
                 <w:szCs w:val="22"/>
               </w:rPr>
-              <w:t xml:space="preserve">Ga terug naar stap 4 </w:t>
-            </w:r>
-            <w:proofErr w:type="gramStart"/>
-            <w:r>
-              <w:rPr>
-                <w:rFonts w:ascii="Arial" w:hAnsi="Arial" w:cs="Arial"/>
-                <w:sz w:val="22"/>
-                <w:szCs w:val="22"/>
-              </w:rPr>
-              <w:t>indien</w:t>
-            </w:r>
-            <w:proofErr w:type="gramEnd"/>
-            <w:r>
-              <w:rPr>
-                <w:rFonts w:ascii="Arial" w:hAnsi="Arial" w:cs="Arial"/>
-                <w:sz w:val="22"/>
-                <w:szCs w:val="22"/>
-              </w:rPr>
-              <w:t xml:space="preserve"> alle vragen nog niet zijn ingevuld, ga anders verder bij stap 9</w:t>
+              <w:t>Ga terug naar stap 4 indien alle vragen nog niet zijn ingevuld, ga anders verder bij stap 9</w:t>
             </w:r>
           </w:p>
         </w:tc>
@@ -3928,7 +3883,6 @@
                 <w:sz w:val="22"/>
                 <w:szCs w:val="22"/>
               </w:rPr>
-              <w:lastRenderedPageBreak/>
               <w:t>6B De docent kiest als type vraag de kort-antwoord vraag</w:t>
             </w:r>
           </w:p>
@@ -3975,25 +3929,7 @@
                 <w:sz w:val="22"/>
                 <w:szCs w:val="22"/>
               </w:rPr>
-              <w:t xml:space="preserve">Ga terug naar stap 4 </w:t>
-            </w:r>
-            <w:proofErr w:type="gramStart"/>
-            <w:r>
-              <w:rPr>
-                <w:rFonts w:ascii="Arial" w:hAnsi="Arial" w:cs="Arial"/>
-                <w:sz w:val="22"/>
-                <w:szCs w:val="22"/>
-              </w:rPr>
-              <w:t>indien</w:t>
-            </w:r>
-            <w:proofErr w:type="gramEnd"/>
-            <w:r>
-              <w:rPr>
-                <w:rFonts w:ascii="Arial" w:hAnsi="Arial" w:cs="Arial"/>
-                <w:sz w:val="22"/>
-                <w:szCs w:val="22"/>
-              </w:rPr>
-              <w:t xml:space="preserve"> alle vragen nog niet zijn ingevuld, ga anders verder bij stap 9</w:t>
+              <w:t>Ga terug naar stap 4 indien alle vragen nog niet zijn ingevuld, ga anders verder bij stap 9</w:t>
             </w:r>
           </w:p>
         </w:tc>
@@ -4024,7 +3960,6 @@
       </w:pPr>
       <w:bookmarkStart w:id="5" w:name="_Toc526680607"/>
       <w:r>
-        <w:lastRenderedPageBreak/>
         <w:t>Use Case:</w:t>
       </w:r>
       <w:r>
@@ -4855,23 +4790,7 @@
                 <w:sz w:val="22"/>
                 <w:szCs w:val="22"/>
               </w:rPr>
-              <w:t xml:space="preserve">4B Het systeem geeft een melding dat het </w:t>
-            </w:r>
-            <w:proofErr w:type="gramStart"/>
-            <w:r>
-              <w:rPr>
-                <w:sz w:val="22"/>
-                <w:szCs w:val="22"/>
-              </w:rPr>
-              <w:t>maximum aantal</w:t>
-            </w:r>
-            <w:proofErr w:type="gramEnd"/>
-            <w:r>
-              <w:rPr>
-                <w:sz w:val="22"/>
-                <w:szCs w:val="22"/>
-              </w:rPr>
-              <w:t xml:space="preserve"> lokalen al gestart is</w:t>
+              <w:t>4B Het systeem geeft een melding dat het maximum aantal lokalen al gestart is</w:t>
             </w:r>
           </w:p>
           <w:p>

</xml_diff>

<commit_message>
pre en post update bij aanmaken kennistoets
</commit_message>
<xml_diff>
--- a/Product/Iteratie 1 'Uitvoeren quiz'/3. Fully-dressed en activity flow/Fully dressed use cases.docx
+++ b/Product/Iteratie 1 'Uitvoeren quiz'/3. Fully-dressed en activity flow/Fully dressed use cases.docx
@@ -487,7 +487,21 @@
                 <w:rStyle w:val="Hyperlink"/>
                 <w:noProof/>
               </w:rPr>
-              <w:t>Aanmaken kennistoets</w:t>
+              <w:t>Aanmaken ke</w:t>
+            </w:r>
+            <w:r>
+              <w:rPr>
+                <w:rStyle w:val="Hyperlink"/>
+                <w:noProof/>
+              </w:rPr>
+              <w:t>n</w:t>
+            </w:r>
+            <w:r>
+              <w:rPr>
+                <w:rStyle w:val="Hyperlink"/>
+                <w:noProof/>
+              </w:rPr>
+              <w:t>nistoets</w:t>
             </w:r>
             <w:r>
               <w:rPr>
@@ -573,7 +587,21 @@
                 <w:rStyle w:val="Hyperlink"/>
                 <w:noProof/>
               </w:rPr>
-              <w:t>Starten Kennistoets (tijd instellen nog toevoegen)</w:t>
+              <w:t>Starten Kenni</w:t>
+            </w:r>
+            <w:r>
+              <w:rPr>
+                <w:rStyle w:val="Hyperlink"/>
+                <w:noProof/>
+              </w:rPr>
+              <w:t>s</w:t>
+            </w:r>
+            <w:r>
+              <w:rPr>
+                <w:rStyle w:val="Hyperlink"/>
+                <w:noProof/>
+              </w:rPr>
+              <w:t>toets</w:t>
             </w:r>
             <w:r>
               <w:rPr>
@@ -3047,8 +3075,6 @@
               </w:rPr>
               <w:t xml:space="preserve"> en is hiermee ingelogd</w:t>
             </w:r>
-            <w:bookmarkStart w:id="4" w:name="_GoBack"/>
-            <w:bookmarkEnd w:id="4"/>
           </w:p>
           <w:p>
             <w:pPr>
@@ -3958,7 +3984,7 @@
       <w:pPr>
         <w:pStyle w:val="Kop1"/>
       </w:pPr>
-      <w:bookmarkStart w:id="5" w:name="_Toc526680607"/>
+      <w:bookmarkStart w:id="4" w:name="_Toc526680607"/>
       <w:r>
         <w:t>Use Case:</w:t>
       </w:r>
@@ -3971,7 +3997,7 @@
       <w:r>
         <w:t>Starten Kennistoets</w:t>
       </w:r>
-      <w:bookmarkEnd w:id="5"/>
+      <w:bookmarkEnd w:id="4"/>
     </w:p>
     <w:p>
       <w:pPr>
@@ -4223,6 +4249,35 @@
               <w:t>ocent heeft minimaal een kennistoets op zijn account aangemaakt</w:t>
             </w:r>
           </w:p>
+          <w:p>
+            <w:pPr>
+              <w:pStyle w:val="Lijstalinea"/>
+              <w:numPr>
+                <w:ilvl w:val="0"/>
+                <w:numId w:val="15"/>
+              </w:numPr>
+              <w:rPr>
+                <w:rFonts w:ascii="Arial" w:hAnsi="Arial" w:cs="Arial"/>
+                <w:b/>
+              </w:rPr>
+            </w:pPr>
+            <w:r>
+              <w:rPr>
+                <w:rFonts w:ascii="Arial" w:hAnsi="Arial" w:cs="Arial"/>
+                <w:sz w:val="22"/>
+              </w:rPr>
+              <w:t>Er is</w:t>
+            </w:r>
+            <w:r>
+              <w:rPr>
+                <w:rFonts w:ascii="Arial" w:hAnsi="Arial" w:cs="Arial"/>
+                <w:sz w:val="22"/>
+              </w:rPr>
+              <w:t xml:space="preserve"> een nog niet gebruikte lokaalcode aanwezig</w:t>
+            </w:r>
+            <w:bookmarkStart w:id="5" w:name="_GoBack"/>
+            <w:bookmarkEnd w:id="5"/>
+          </w:p>
         </w:tc>
       </w:tr>
       <w:tr>
@@ -4558,7 +4613,7 @@
                 <w:rFonts w:ascii="Arial" w:hAnsi="Arial" w:cs="Arial"/>
                 <w:sz w:val="22"/>
               </w:rPr>
-              <w:t>De docent kiest om de kenniestoets te starten</w:t>
+              <w:t>De docent kiest om de kennistoets te starten</w:t>
             </w:r>
           </w:p>
         </w:tc>
@@ -5200,7 +5255,14 @@
                 <w:rFonts w:ascii="Arial" w:hAnsi="Arial" w:cs="Arial"/>
                 <w:sz w:val="22"/>
               </w:rPr>
-              <w:t>Het systeem heeft een eindscore voor de student berekend</w:t>
+              <w:t xml:space="preserve">Het systeem </w:t>
+            </w:r>
+            <w:r>
+              <w:rPr>
+                <w:rFonts w:ascii="Arial" w:hAnsi="Arial" w:cs="Arial"/>
+                <w:sz w:val="22"/>
+              </w:rPr>
+              <w:t>heeft geregistreerd dat de student klaar is met het uitvoeren van de toets</w:t>
             </w:r>
           </w:p>
         </w:tc>
@@ -5428,11 +5490,22 @@
           <w:p>
             <w:pPr>
               <w:pStyle w:val="Lijstalinea"/>
-              <w:rPr>
-                <w:rFonts w:ascii="Arial" w:hAnsi="Arial" w:cs="Arial"/>
-                <w:sz w:val="22"/>
-              </w:rPr>
-            </w:pPr>
+              <w:numPr>
+                <w:ilvl w:val="0"/>
+                <w:numId w:val="23"/>
+              </w:numPr>
+              <w:rPr>
+                <w:rFonts w:ascii="Arial" w:hAnsi="Arial" w:cs="Arial"/>
+                <w:sz w:val="22"/>
+              </w:rPr>
+            </w:pPr>
+            <w:r>
+              <w:rPr>
+                <w:rFonts w:ascii="Arial" w:hAnsi="Arial" w:cs="Arial"/>
+                <w:sz w:val="22"/>
+              </w:rPr>
+              <w:t>Het system slaat het gegeven antwoord op</w:t>
+            </w:r>
           </w:p>
         </w:tc>
       </w:tr>
@@ -5503,7 +5576,49 @@
                 <w:rFonts w:ascii="Arial" w:hAnsi="Arial" w:cs="Arial"/>
                 <w:sz w:val="22"/>
               </w:rPr>
-              <w:t>Stappen 4, 5 en 6 worden herhaald totdat de student alle vragen heeft beantwoord</w:t>
+              <w:t xml:space="preserve">Stappen </w:t>
+            </w:r>
+            <w:r>
+              <w:rPr>
+                <w:rFonts w:ascii="Arial" w:hAnsi="Arial" w:cs="Arial"/>
+                <w:sz w:val="22"/>
+              </w:rPr>
+              <w:t>5</w:t>
+            </w:r>
+            <w:r>
+              <w:rPr>
+                <w:rFonts w:ascii="Arial" w:hAnsi="Arial" w:cs="Arial"/>
+                <w:sz w:val="22"/>
+              </w:rPr>
+              <w:t xml:space="preserve">, </w:t>
+            </w:r>
+            <w:r>
+              <w:rPr>
+                <w:rFonts w:ascii="Arial" w:hAnsi="Arial" w:cs="Arial"/>
+                <w:sz w:val="22"/>
+              </w:rPr>
+              <w:t>6</w:t>
+            </w:r>
+            <w:r>
+              <w:rPr>
+                <w:rFonts w:ascii="Arial" w:hAnsi="Arial" w:cs="Arial"/>
+                <w:sz w:val="22"/>
+              </w:rPr>
+              <w:t xml:space="preserve"> en </w:t>
+            </w:r>
+            <w:r>
+              <w:rPr>
+                <w:rFonts w:ascii="Arial" w:hAnsi="Arial" w:cs="Arial"/>
+                <w:sz w:val="22"/>
+              </w:rPr>
+              <w:t>7</w:t>
+            </w:r>
+            <w:r>
+              <w:rPr>
+                <w:rFonts w:ascii="Arial" w:hAnsi="Arial" w:cs="Arial"/>
+                <w:sz w:val="22"/>
+              </w:rPr>
+              <w:t xml:space="preserve"> worden herhaald totdat de student alle vragen heeft beantwoord</w:t>
             </w:r>
           </w:p>
         </w:tc>
@@ -5648,23 +5763,10 @@
           </w:tcPr>
           <w:p>
             <w:pPr>
-              <w:pStyle w:val="Lijstalinea"/>
-              <w:numPr>
-                <w:ilvl w:val="0"/>
-                <w:numId w:val="23"/>
-              </w:numPr>
-              <w:rPr>
-                <w:rFonts w:ascii="Arial" w:hAnsi="Arial" w:cs="Arial"/>
-                <w:sz w:val="22"/>
-              </w:rPr>
-            </w:pPr>
-            <w:r>
-              <w:rPr>
-                <w:rFonts w:ascii="Arial" w:hAnsi="Arial" w:cs="Arial"/>
-                <w:sz w:val="22"/>
-              </w:rPr>
-              <w:t>Het systeem berekent de eindscore van de student</w:t>
-            </w:r>
+              <w:rPr>
+                <w:sz w:val="22"/>
+              </w:rPr>
+            </w:pPr>
           </w:p>
         </w:tc>
       </w:tr>
@@ -5922,7 +6024,14 @@
                 <w:sz w:val="22"/>
                 <w:szCs w:val="22"/>
               </w:rPr>
-              <w:t>6A De student navigeert een vraag terug</w:t>
+              <w:t>7</w:t>
+            </w:r>
+            <w:r>
+              <w:rPr>
+                <w:sz w:val="22"/>
+                <w:szCs w:val="22"/>
+              </w:rPr>
+              <w:t>A De student navigeert een vraag terug</w:t>
             </w:r>
           </w:p>
           <w:p>
@@ -6028,7 +6137,14 @@
                 <w:sz w:val="22"/>
                 <w:szCs w:val="22"/>
               </w:rPr>
-              <w:t>7A Het systeem toont dat de tijd om is</w:t>
+              <w:t>8</w:t>
+            </w:r>
+            <w:r>
+              <w:rPr>
+                <w:sz w:val="22"/>
+                <w:szCs w:val="22"/>
+              </w:rPr>
+              <w:t>A Het systeem toont dat de tijd om is</w:t>
             </w:r>
           </w:p>
           <w:p>
@@ -6108,7 +6224,14 @@
                 <w:sz w:val="22"/>
                 <w:szCs w:val="22"/>
               </w:rPr>
-              <w:t>8B De student navigeert terug naar de vorige vraag</w:t>
+              <w:t>9</w:t>
+            </w:r>
+            <w:r>
+              <w:rPr>
+                <w:sz w:val="22"/>
+                <w:szCs w:val="22"/>
+              </w:rPr>
+              <w:t>B De student navigeert terug naar de vorige vraag</w:t>
             </w:r>
           </w:p>
           <w:p>
@@ -6151,17 +6274,873 @@
       </w:tr>
     </w:tbl>
     <w:p/>
+    <w:p>
+      <w:r>
+        <w:br w:type="page"/>
+      </w:r>
+    </w:p>
+    <w:p>
+      <w:pPr>
+        <w:pStyle w:val="Kop1"/>
+      </w:pPr>
+      <w:proofErr w:type="spellStart"/>
+      <w:r>
+        <w:t>Use</w:t>
+      </w:r>
+      <w:proofErr w:type="spellEnd"/>
+      <w:r>
+        <w:t xml:space="preserve"> Case:</w:t>
+      </w:r>
+      <w:r>
+        <w:rPr>
+          <w:b/>
+        </w:rPr>
+        <w:t xml:space="preserve"> </w:t>
+      </w:r>
+      <w:r>
+        <w:t>Genereren Scoreoverzicht</w:t>
+      </w:r>
+    </w:p>
+    <w:p/>
+    <w:tbl>
+      <w:tblPr>
+        <w:tblW w:w="9924" w:type="dxa"/>
+        <w:tblInd w:w="-356" w:type="dxa"/>
+        <w:tblBorders>
+          <w:top w:val="single" w:sz="4" w:space="0" w:color="auto"/>
+          <w:left w:val="single" w:sz="4" w:space="0" w:color="auto"/>
+          <w:bottom w:val="single" w:sz="4" w:space="0" w:color="auto"/>
+          <w:right w:val="single" w:sz="4" w:space="0" w:color="auto"/>
+          <w:insideH w:val="single" w:sz="4" w:space="0" w:color="auto"/>
+          <w:insideV w:val="single" w:sz="4" w:space="0" w:color="auto"/>
+        </w:tblBorders>
+        <w:tblCellMar>
+          <w:left w:w="70" w:type="dxa"/>
+          <w:right w:w="70" w:type="dxa"/>
+        </w:tblCellMar>
+        <w:tblLook w:val="0000" w:firstRow="0" w:lastRow="0" w:firstColumn="0" w:lastColumn="0" w:noHBand="0" w:noVBand="0"/>
+      </w:tblPr>
+      <w:tblGrid>
+        <w:gridCol w:w="4821"/>
+        <w:gridCol w:w="5103"/>
+      </w:tblGrid>
+      <w:tr>
+        <w:trPr>
+          <w:cantSplit/>
+          <w:trHeight w:val="318"/>
+        </w:trPr>
+        <w:tc>
+          <w:tcPr>
+            <w:tcW w:w="9924" w:type="dxa"/>
+            <w:gridSpan w:val="2"/>
+          </w:tcPr>
+          <w:p>
+            <w:pPr>
+              <w:rPr>
+                <w:lang w:val="en-GB"/>
+              </w:rPr>
+            </w:pPr>
+            <w:r>
+              <w:rPr>
+                <w:b/>
+                <w:lang w:val="en-GB"/>
+              </w:rPr>
+              <w:t xml:space="preserve">Primary actor: </w:t>
+            </w:r>
+            <w:r>
+              <w:rPr>
+                <w:sz w:val="22"/>
+                <w:lang w:val="en-GB"/>
+              </w:rPr>
+              <w:t>Docent</w:t>
+            </w:r>
+          </w:p>
+        </w:tc>
+      </w:tr>
+      <w:tr>
+        <w:trPr>
+          <w:cantSplit/>
+          <w:trHeight w:val="486"/>
+        </w:trPr>
+        <w:tc>
+          <w:tcPr>
+            <w:tcW w:w="9924" w:type="dxa"/>
+            <w:gridSpan w:val="2"/>
+          </w:tcPr>
+          <w:p>
+            <w:pPr>
+              <w:rPr>
+                <w:lang w:val="en-US"/>
+              </w:rPr>
+            </w:pPr>
+            <w:r>
+              <w:rPr>
+                <w:b/>
+                <w:lang w:val="en-US"/>
+              </w:rPr>
+              <w:t>Stakeholders and Interests:</w:t>
+            </w:r>
+            <w:r>
+              <w:rPr>
+                <w:sz w:val="22"/>
+                <w:lang w:val="en-US"/>
+              </w:rPr>
+              <w:t xml:space="preserve"> Student</w:t>
+            </w:r>
+          </w:p>
+        </w:tc>
+      </w:tr>
+      <w:tr>
+        <w:trPr>
+          <w:cantSplit/>
+          <w:trHeight w:val="486"/>
+        </w:trPr>
+        <w:tc>
+          <w:tcPr>
+            <w:tcW w:w="9924" w:type="dxa"/>
+            <w:gridSpan w:val="2"/>
+          </w:tcPr>
+          <w:p>
+            <w:pPr>
+              <w:rPr>
+                <w:b/>
+              </w:rPr>
+            </w:pPr>
+            <w:r>
+              <w:rPr>
+                <w:b/>
+              </w:rPr>
+              <w:t xml:space="preserve">Brief </w:t>
+            </w:r>
+            <w:proofErr w:type="spellStart"/>
+            <w:r>
+              <w:rPr>
+                <w:b/>
+              </w:rPr>
+              <w:t>description</w:t>
+            </w:r>
+            <w:proofErr w:type="spellEnd"/>
+            <w:r>
+              <w:rPr>
+                <w:b/>
+              </w:rPr>
+              <w:t xml:space="preserve">: </w:t>
+            </w:r>
+          </w:p>
+          <w:p>
+            <w:pPr>
+              <w:rPr>
+                <w:sz w:val="22"/>
+              </w:rPr>
+            </w:pPr>
+            <w:r>
+              <w:rPr>
+                <w:color w:val="000000"/>
+                <w:sz w:val="22"/>
+              </w:rPr>
+              <w:t>De docent kies een uitvoering van een kennistoets en besluit om hiervoor een score te genereren.</w:t>
+            </w:r>
+          </w:p>
+          <w:p>
+            <w:pPr>
+              <w:rPr>
+                <w:b/>
+              </w:rPr>
+            </w:pPr>
+          </w:p>
+        </w:tc>
+      </w:tr>
+      <w:tr>
+        <w:trPr>
+          <w:cantSplit/>
+          <w:trHeight w:val="486"/>
+        </w:trPr>
+        <w:tc>
+          <w:tcPr>
+            <w:tcW w:w="9924" w:type="dxa"/>
+            <w:gridSpan w:val="2"/>
+          </w:tcPr>
+          <w:p>
+            <w:pPr>
+              <w:rPr>
+                <w:b/>
+              </w:rPr>
+            </w:pPr>
+            <w:proofErr w:type="spellStart"/>
+            <w:r>
+              <w:rPr>
+                <w:b/>
+              </w:rPr>
+              <w:t>Preconditions</w:t>
+            </w:r>
+            <w:proofErr w:type="spellEnd"/>
+            <w:r>
+              <w:rPr>
+                <w:b/>
+              </w:rPr>
+              <w:t xml:space="preserve">: </w:t>
+            </w:r>
+          </w:p>
+          <w:p>
+            <w:pPr>
+              <w:pStyle w:val="Lijstalinea"/>
+              <w:numPr>
+                <w:ilvl w:val="0"/>
+                <w:numId w:val="15"/>
+              </w:numPr>
+              <w:rPr>
+                <w:rFonts w:ascii="Arial" w:hAnsi="Arial" w:cs="Arial"/>
+                <w:b/>
+                <w:sz w:val="22"/>
+              </w:rPr>
+            </w:pPr>
+            <w:r>
+              <w:rPr>
+                <w:rFonts w:ascii="Arial" w:hAnsi="Arial" w:cs="Arial"/>
+                <w:sz w:val="22"/>
+              </w:rPr>
+              <w:t xml:space="preserve">De docent heeft een account bij </w:t>
+            </w:r>
+            <w:proofErr w:type="spellStart"/>
+            <w:r>
+              <w:rPr>
+                <w:rFonts w:ascii="Arial" w:hAnsi="Arial" w:cs="Arial"/>
+                <w:sz w:val="22"/>
+              </w:rPr>
+              <w:t>Odinido</w:t>
+            </w:r>
+            <w:proofErr w:type="spellEnd"/>
+            <w:r>
+              <w:rPr>
+                <w:rFonts w:ascii="Arial" w:hAnsi="Arial" w:cs="Arial"/>
+                <w:sz w:val="22"/>
+              </w:rPr>
+              <w:t xml:space="preserve">. </w:t>
+            </w:r>
+          </w:p>
+          <w:p>
+            <w:pPr>
+              <w:pStyle w:val="Lijstalinea"/>
+              <w:numPr>
+                <w:ilvl w:val="0"/>
+                <w:numId w:val="15"/>
+              </w:numPr>
+              <w:rPr>
+                <w:b/>
+              </w:rPr>
+            </w:pPr>
+            <w:r>
+              <w:rPr>
+                <w:rFonts w:ascii="Arial" w:hAnsi="Arial" w:cs="Arial"/>
+                <w:sz w:val="22"/>
+              </w:rPr>
+              <w:t>De d</w:t>
+            </w:r>
+            <w:r>
+              <w:rPr>
+                <w:rFonts w:ascii="Arial" w:hAnsi="Arial" w:cs="Arial"/>
+                <w:sz w:val="22"/>
+              </w:rPr>
+              <w:t>ocent heeft minimaal een kennistoets op zijn account aangemaakt</w:t>
+            </w:r>
+          </w:p>
+        </w:tc>
+      </w:tr>
+      <w:tr>
+        <w:trPr>
+          <w:cantSplit/>
+          <w:trHeight w:val="744"/>
+        </w:trPr>
+        <w:tc>
+          <w:tcPr>
+            <w:tcW w:w="9924" w:type="dxa"/>
+            <w:gridSpan w:val="2"/>
+          </w:tcPr>
+          <w:p>
+            <w:pPr>
+              <w:rPr>
+                <w:b/>
+              </w:rPr>
+            </w:pPr>
+            <w:proofErr w:type="spellStart"/>
+            <w:r>
+              <w:rPr>
+                <w:b/>
+              </w:rPr>
+              <w:t>Postconditions</w:t>
+            </w:r>
+            <w:proofErr w:type="spellEnd"/>
+            <w:r>
+              <w:rPr>
+                <w:b/>
+              </w:rPr>
+              <w:t xml:space="preserve"> (</w:t>
+            </w:r>
+            <w:proofErr w:type="spellStart"/>
+            <w:r>
+              <w:rPr>
+                <w:b/>
+              </w:rPr>
+              <w:t>Success</w:t>
+            </w:r>
+            <w:proofErr w:type="spellEnd"/>
+            <w:r>
+              <w:rPr>
+                <w:b/>
+              </w:rPr>
+              <w:t xml:space="preserve"> </w:t>
+            </w:r>
+            <w:proofErr w:type="spellStart"/>
+            <w:r>
+              <w:rPr>
+                <w:b/>
+              </w:rPr>
+              <w:t>Guarantee</w:t>
+            </w:r>
+            <w:proofErr w:type="spellEnd"/>
+            <w:r>
+              <w:rPr>
+                <w:b/>
+              </w:rPr>
+              <w:t xml:space="preserve">): </w:t>
+            </w:r>
+          </w:p>
+          <w:p>
+            <w:pPr>
+              <w:pStyle w:val="Lijstalinea"/>
+              <w:numPr>
+                <w:ilvl w:val="0"/>
+                <w:numId w:val="15"/>
+              </w:numPr>
+              <w:rPr>
+                <w:rFonts w:ascii="Arial" w:hAnsi="Arial" w:cs="Arial"/>
+              </w:rPr>
+            </w:pPr>
+            <w:r>
+              <w:rPr>
+                <w:rFonts w:ascii="Arial" w:hAnsi="Arial" w:cs="Arial"/>
+                <w:sz w:val="22"/>
+              </w:rPr>
+              <w:t>De kennistoets is gestart in een lokaa</w:t>
+            </w:r>
+            <w:r>
+              <w:rPr>
+                <w:rFonts w:ascii="Arial" w:hAnsi="Arial" w:cs="Arial"/>
+                <w:sz w:val="22"/>
+              </w:rPr>
+              <w:t>l met bijbehorende lokaalcode</w:t>
+            </w:r>
+          </w:p>
+        </w:tc>
+      </w:tr>
+      <w:tr>
+        <w:trPr>
+          <w:cantSplit/>
+          <w:trHeight w:val="243"/>
+        </w:trPr>
+        <w:tc>
+          <w:tcPr>
+            <w:tcW w:w="9924" w:type="dxa"/>
+            <w:gridSpan w:val="2"/>
+          </w:tcPr>
+          <w:p>
+            <w:pPr>
+              <w:rPr>
+                <w:b/>
+                <w:lang w:val="en-GB"/>
+              </w:rPr>
+            </w:pPr>
+            <w:r>
+              <w:rPr>
+                <w:b/>
+                <w:lang w:val="en-GB"/>
+              </w:rPr>
+              <w:t>Main Success Scenario (Basic Flow):</w:t>
+            </w:r>
+          </w:p>
+        </w:tc>
+      </w:tr>
+      <w:tr>
+        <w:trPr>
+          <w:trHeight w:val="228"/>
+        </w:trPr>
+        <w:tc>
+          <w:tcPr>
+            <w:tcW w:w="4821" w:type="dxa"/>
+          </w:tcPr>
+          <w:p>
+            <w:pPr>
+              <w:jc w:val="center"/>
+              <w:rPr>
+                <w:b/>
+                <w:lang w:val="en-GB"/>
+              </w:rPr>
+            </w:pPr>
+            <w:r>
+              <w:rPr>
+                <w:b/>
+                <w:lang w:val="en-GB"/>
+              </w:rPr>
+              <w:t>Actor Action</w:t>
+            </w:r>
+          </w:p>
+        </w:tc>
+        <w:tc>
+          <w:tcPr>
+            <w:tcW w:w="5103" w:type="dxa"/>
+          </w:tcPr>
+          <w:p>
+            <w:pPr>
+              <w:jc w:val="center"/>
+              <w:rPr>
+                <w:b/>
+                <w:lang w:val="en-GB"/>
+              </w:rPr>
+            </w:pPr>
+            <w:r>
+              <w:rPr>
+                <w:b/>
+                <w:lang w:val="en-GB"/>
+              </w:rPr>
+              <w:t>System Responsibility</w:t>
+            </w:r>
+          </w:p>
+        </w:tc>
+      </w:tr>
+      <w:tr>
+        <w:trPr>
+          <w:trHeight w:val="58"/>
+        </w:trPr>
+        <w:tc>
+          <w:tcPr>
+            <w:tcW w:w="4821" w:type="dxa"/>
+          </w:tcPr>
+          <w:p>
+            <w:pPr>
+              <w:pStyle w:val="Lijstalinea"/>
+              <w:numPr>
+                <w:ilvl w:val="0"/>
+                <w:numId w:val="22"/>
+              </w:numPr>
+              <w:spacing w:line="276" w:lineRule="auto"/>
+              <w:rPr>
+                <w:rFonts w:ascii="Arial" w:hAnsi="Arial" w:cs="Arial"/>
+                <w:sz w:val="22"/>
+              </w:rPr>
+            </w:pPr>
+            <w:r>
+              <w:rPr>
+                <w:rFonts w:ascii="Arial" w:hAnsi="Arial" w:cs="Arial"/>
+                <w:sz w:val="22"/>
+              </w:rPr>
+              <w:t>De docent kiest ervoor om een kennistoets te starten</w:t>
+            </w:r>
+          </w:p>
+        </w:tc>
+        <w:tc>
+          <w:tcPr>
+            <w:tcW w:w="5103" w:type="dxa"/>
+          </w:tcPr>
+          <w:p>
+            <w:pPr>
+              <w:pStyle w:val="Lijstalinea"/>
+              <w:numPr>
+                <w:ilvl w:val="0"/>
+                <w:numId w:val="22"/>
+              </w:numPr>
+              <w:rPr>
+                <w:rFonts w:ascii="Arial" w:hAnsi="Arial" w:cs="Arial"/>
+                <w:sz w:val="22"/>
+              </w:rPr>
+            </w:pPr>
+            <w:r>
+              <w:rPr>
+                <w:rFonts w:ascii="Arial" w:hAnsi="Arial" w:cs="Arial"/>
+                <w:sz w:val="22"/>
+              </w:rPr>
+              <w:t>Het systeem toont een overzicht met kennistoetsen die de docent heeft aangemaakt.</w:t>
+            </w:r>
+          </w:p>
+        </w:tc>
+      </w:tr>
+      <w:tr>
+        <w:trPr>
+          <w:trHeight w:val="58"/>
+        </w:trPr>
+        <w:tc>
+          <w:tcPr>
+            <w:tcW w:w="4821" w:type="dxa"/>
+          </w:tcPr>
+          <w:p>
+            <w:pPr>
+              <w:pStyle w:val="Lijstalinea"/>
+              <w:numPr>
+                <w:ilvl w:val="0"/>
+                <w:numId w:val="22"/>
+              </w:numPr>
+              <w:spacing w:line="276" w:lineRule="auto"/>
+              <w:rPr>
+                <w:rFonts w:ascii="Arial" w:hAnsi="Arial" w:cs="Arial"/>
+                <w:sz w:val="22"/>
+              </w:rPr>
+            </w:pPr>
+            <w:r>
+              <w:rPr>
+                <w:rFonts w:ascii="Arial" w:hAnsi="Arial" w:cs="Arial"/>
+                <w:sz w:val="22"/>
+              </w:rPr>
+              <w:t>De docent kiest een kennistoets</w:t>
+            </w:r>
+          </w:p>
+        </w:tc>
+        <w:tc>
+          <w:tcPr>
+            <w:tcW w:w="5103" w:type="dxa"/>
+          </w:tcPr>
+          <w:p>
+            <w:pPr>
+              <w:pStyle w:val="Lijstalinea"/>
+              <w:rPr>
+                <w:rFonts w:ascii="Arial" w:hAnsi="Arial" w:cs="Arial"/>
+                <w:sz w:val="22"/>
+              </w:rPr>
+            </w:pPr>
+          </w:p>
+        </w:tc>
+      </w:tr>
+      <w:tr>
+        <w:trPr>
+          <w:trHeight w:val="58"/>
+        </w:trPr>
+        <w:tc>
+          <w:tcPr>
+            <w:tcW w:w="4821" w:type="dxa"/>
+          </w:tcPr>
+          <w:p>
+            <w:pPr>
+              <w:pStyle w:val="Lijstalinea"/>
+              <w:numPr>
+                <w:ilvl w:val="0"/>
+                <w:numId w:val="22"/>
+              </w:numPr>
+              <w:spacing w:line="276" w:lineRule="auto"/>
+              <w:rPr>
+                <w:rFonts w:ascii="Arial" w:hAnsi="Arial" w:cs="Arial"/>
+                <w:sz w:val="22"/>
+              </w:rPr>
+            </w:pPr>
+            <w:r>
+              <w:rPr>
+                <w:rFonts w:ascii="Arial" w:hAnsi="Arial" w:cs="Arial"/>
+                <w:sz w:val="22"/>
+              </w:rPr>
+              <w:t>De docent voert een tijd in</w:t>
+            </w:r>
+          </w:p>
+        </w:tc>
+        <w:tc>
+          <w:tcPr>
+            <w:tcW w:w="5103" w:type="dxa"/>
+          </w:tcPr>
+          <w:p>
+            <w:pPr>
+              <w:pStyle w:val="Lijstalinea"/>
+              <w:rPr>
+                <w:rFonts w:ascii="Arial" w:hAnsi="Arial" w:cs="Arial"/>
+                <w:sz w:val="22"/>
+              </w:rPr>
+            </w:pPr>
+          </w:p>
+        </w:tc>
+      </w:tr>
+      <w:tr>
+        <w:trPr>
+          <w:trHeight w:val="58"/>
+        </w:trPr>
+        <w:tc>
+          <w:tcPr>
+            <w:tcW w:w="4821" w:type="dxa"/>
+          </w:tcPr>
+          <w:p>
+            <w:pPr>
+              <w:pStyle w:val="Lijstalinea"/>
+              <w:numPr>
+                <w:ilvl w:val="0"/>
+                <w:numId w:val="22"/>
+              </w:numPr>
+              <w:spacing w:line="276" w:lineRule="auto"/>
+              <w:rPr>
+                <w:rFonts w:ascii="Arial" w:hAnsi="Arial" w:cs="Arial"/>
+                <w:sz w:val="22"/>
+              </w:rPr>
+            </w:pPr>
+            <w:r>
+              <w:rPr>
+                <w:rFonts w:ascii="Arial" w:hAnsi="Arial" w:cs="Arial"/>
+                <w:sz w:val="22"/>
+              </w:rPr>
+              <w:t>De docent kiest om de kenniestoets te starten</w:t>
+            </w:r>
+          </w:p>
+        </w:tc>
+        <w:tc>
+          <w:tcPr>
+            <w:tcW w:w="5103" w:type="dxa"/>
+          </w:tcPr>
+          <w:p>
+            <w:pPr>
+              <w:pStyle w:val="Lijstalinea"/>
+              <w:numPr>
+                <w:ilvl w:val="0"/>
+                <w:numId w:val="22"/>
+              </w:numPr>
+              <w:rPr>
+                <w:rFonts w:ascii="Arial" w:hAnsi="Arial" w:cs="Arial"/>
+                <w:sz w:val="22"/>
+              </w:rPr>
+            </w:pPr>
+            <w:r>
+              <w:rPr>
+                <w:rFonts w:ascii="Arial" w:hAnsi="Arial" w:cs="Arial"/>
+                <w:sz w:val="22"/>
+              </w:rPr>
+              <w:t>Het systeem start de toets in een lokaal en toont de lokaalcode (Basis)</w:t>
+            </w:r>
+          </w:p>
+        </w:tc>
+      </w:tr>
+      <w:tr>
+        <w:trPr>
+          <w:cantSplit/>
+          <w:trHeight w:val="243"/>
+        </w:trPr>
+        <w:tc>
+          <w:tcPr>
+            <w:tcW w:w="9924" w:type="dxa"/>
+            <w:gridSpan w:val="2"/>
+          </w:tcPr>
+          <w:p>
+            <w:pPr>
+              <w:rPr>
+                <w:b/>
+              </w:rPr>
+            </w:pPr>
+            <w:proofErr w:type="spellStart"/>
+            <w:r>
+              <w:rPr>
+                <w:b/>
+              </w:rPr>
+              <w:t>Extensions</w:t>
+            </w:r>
+            <w:proofErr w:type="spellEnd"/>
+            <w:r>
+              <w:rPr>
+                <w:b/>
+              </w:rPr>
+              <w:t xml:space="preserve"> (</w:t>
+            </w:r>
+            <w:proofErr w:type="spellStart"/>
+            <w:r>
+              <w:rPr>
+                <w:b/>
+              </w:rPr>
+              <w:t>Alternative</w:t>
+            </w:r>
+            <w:proofErr w:type="spellEnd"/>
+            <w:r>
+              <w:rPr>
+                <w:b/>
+              </w:rPr>
+              <w:t xml:space="preserve"> Flow):</w:t>
+            </w:r>
+          </w:p>
+        </w:tc>
+      </w:tr>
+      <w:tr>
+        <w:trPr>
+          <w:trHeight w:val="58"/>
+        </w:trPr>
+        <w:tc>
+          <w:tcPr>
+            <w:tcW w:w="4821" w:type="dxa"/>
+          </w:tcPr>
+          <w:p/>
+        </w:tc>
+        <w:tc>
+          <w:tcPr>
+            <w:tcW w:w="5103" w:type="dxa"/>
+          </w:tcPr>
+          <w:p>
+            <w:pPr>
+              <w:rPr>
+                <w:sz w:val="22"/>
+                <w:szCs w:val="22"/>
+              </w:rPr>
+            </w:pPr>
+            <w:r>
+              <w:rPr>
+                <w:sz w:val="22"/>
+                <w:szCs w:val="22"/>
+              </w:rPr>
+              <w:t>4A Het systeem toont een overzicht met lokalen (Premium)</w:t>
+            </w:r>
+          </w:p>
+          <w:p>
+            <w:pPr>
+              <w:pStyle w:val="Lijstalinea"/>
+              <w:numPr>
+                <w:ilvl w:val="0"/>
+                <w:numId w:val="13"/>
+              </w:numPr>
+              <w:rPr>
+                <w:rFonts w:ascii="Arial" w:hAnsi="Arial" w:cs="Arial"/>
+                <w:sz w:val="22"/>
+                <w:szCs w:val="22"/>
+              </w:rPr>
+            </w:pPr>
+            <w:r>
+              <w:rPr>
+                <w:rFonts w:ascii="Arial" w:hAnsi="Arial" w:cs="Arial"/>
+                <w:sz w:val="22"/>
+                <w:szCs w:val="22"/>
+              </w:rPr>
+              <w:t>De docent kiest een lokaal om de toets in te starten</w:t>
+            </w:r>
+          </w:p>
+          <w:p>
+            <w:pPr>
+              <w:pStyle w:val="Lijstalinea"/>
+              <w:numPr>
+                <w:ilvl w:val="0"/>
+                <w:numId w:val="13"/>
+              </w:numPr>
+              <w:rPr>
+                <w:rFonts w:ascii="Arial" w:hAnsi="Arial" w:cs="Arial"/>
+                <w:sz w:val="22"/>
+                <w:szCs w:val="22"/>
+              </w:rPr>
+            </w:pPr>
+            <w:r>
+              <w:rPr>
+                <w:rFonts w:ascii="Arial" w:hAnsi="Arial" w:cs="Arial"/>
+                <w:sz w:val="22"/>
+                <w:szCs w:val="22"/>
+              </w:rPr>
+              <w:t>Het systeem toont een lokaal code</w:t>
+            </w:r>
+          </w:p>
+          <w:p>
+            <w:pPr>
+              <w:rPr>
+                <w:sz w:val="22"/>
+                <w:szCs w:val="22"/>
+              </w:rPr>
+            </w:pPr>
+            <w:r>
+              <w:rPr>
+                <w:sz w:val="22"/>
+                <w:szCs w:val="22"/>
+              </w:rPr>
+              <w:t>Stappen 1 + 2 worden herhaald zolang de docent lokalen wil openen</w:t>
+            </w:r>
+          </w:p>
+        </w:tc>
+      </w:tr>
+      <w:tr>
+        <w:trPr>
+          <w:trHeight w:val="58"/>
+        </w:trPr>
+        <w:tc>
+          <w:tcPr>
+            <w:tcW w:w="4821" w:type="dxa"/>
+          </w:tcPr>
+          <w:p>
+            <w:pPr>
+              <w:spacing w:line="276" w:lineRule="auto"/>
+            </w:pPr>
+            <w:r>
+              <w:t xml:space="preserve"> </w:t>
+            </w:r>
+          </w:p>
+        </w:tc>
+        <w:tc>
+          <w:tcPr>
+            <w:tcW w:w="5103" w:type="dxa"/>
+          </w:tcPr>
+          <w:p>
+            <w:pPr>
+              <w:rPr>
+                <w:sz w:val="22"/>
+                <w:szCs w:val="22"/>
+              </w:rPr>
+            </w:pPr>
+          </w:p>
+        </w:tc>
+      </w:tr>
+      <w:tr>
+        <w:trPr>
+          <w:trHeight w:val="58"/>
+        </w:trPr>
+        <w:tc>
+          <w:tcPr>
+            <w:tcW w:w="4821" w:type="dxa"/>
+          </w:tcPr>
+          <w:p>
+            <w:pPr>
+              <w:pStyle w:val="Lijstalinea"/>
+              <w:spacing w:line="276" w:lineRule="auto"/>
+              <w:rPr>
+                <w:rFonts w:ascii="Arial" w:hAnsi="Arial" w:cs="Arial"/>
+              </w:rPr>
+            </w:pPr>
+          </w:p>
+        </w:tc>
+        <w:tc>
+          <w:tcPr>
+            <w:tcW w:w="5103" w:type="dxa"/>
+          </w:tcPr>
+          <w:p>
+            <w:pPr>
+              <w:rPr>
+                <w:sz w:val="22"/>
+                <w:szCs w:val="22"/>
+              </w:rPr>
+            </w:pPr>
+            <w:r>
+              <w:rPr>
+                <w:sz w:val="22"/>
+                <w:szCs w:val="22"/>
+              </w:rPr>
+              <w:t>4B Het systeem geeft een melding dat het maximum aantal lokalen al gestart is</w:t>
+            </w:r>
+          </w:p>
+          <w:p>
+            <w:pPr>
+              <w:pStyle w:val="Lijstalinea"/>
+              <w:numPr>
+                <w:ilvl w:val="0"/>
+                <w:numId w:val="14"/>
+              </w:numPr>
+              <w:rPr>
+                <w:rFonts w:ascii="Arial" w:hAnsi="Arial" w:cs="Arial"/>
+                <w:sz w:val="22"/>
+                <w:szCs w:val="22"/>
+              </w:rPr>
+            </w:pPr>
+            <w:r>
+              <w:rPr>
+                <w:rFonts w:ascii="Arial" w:hAnsi="Arial" w:cs="Arial"/>
+                <w:sz w:val="22"/>
+                <w:szCs w:val="22"/>
+              </w:rPr>
+              <w:t xml:space="preserve">Het starten van een kennistoets wordt geannuleerd. </w:t>
+            </w:r>
+          </w:p>
+        </w:tc>
+      </w:tr>
+    </w:tbl>
     <w:p/>
     <w:p/>
-    <w:p/>
-    <w:p>
-      <w:pPr>
-        <w:pStyle w:val="Kop1"/>
-        <w:rPr>
-          <w:rFonts w:ascii="Arial" w:hAnsi="Arial" w:cs="Arial"/>
-        </w:rPr>
-      </w:pPr>
-    </w:p>
     <w:sectPr>
       <w:footerReference w:type="default" r:id="rId8"/>
       <w:pgSz w:w="11906" w:h="16838"/>

</xml_diff>

<commit_message>
Start genereren score + besproken aanpassingen domeinmodel
</commit_message>
<xml_diff>
--- a/Product/Iteratie 1 'Uitvoeren quiz'/3. Fully-dressed en activity flow/Fully dressed use cases.docx
+++ b/Product/Iteratie 1 'Uitvoeren quiz'/3. Fully-dressed en activity flow/Fully dressed use cases.docx
@@ -487,21 +487,7 @@
                 <w:rStyle w:val="Hyperlink"/>
                 <w:noProof/>
               </w:rPr>
-              <w:t>Aanmaken ke</w:t>
-            </w:r>
-            <w:r>
-              <w:rPr>
-                <w:rStyle w:val="Hyperlink"/>
-                <w:noProof/>
-              </w:rPr>
-              <w:t>n</w:t>
-            </w:r>
-            <w:r>
-              <w:rPr>
-                <w:rStyle w:val="Hyperlink"/>
-                <w:noProof/>
-              </w:rPr>
-              <w:t>nistoets</w:t>
+              <w:t>Aanmaken kennistoets</w:t>
             </w:r>
             <w:r>
               <w:rPr>
@@ -587,21 +573,7 @@
                 <w:rStyle w:val="Hyperlink"/>
                 <w:noProof/>
               </w:rPr>
-              <w:t>Starten Kenni</w:t>
-            </w:r>
-            <w:r>
-              <w:rPr>
-                <w:rStyle w:val="Hyperlink"/>
-                <w:noProof/>
-              </w:rPr>
-              <w:t>s</w:t>
-            </w:r>
-            <w:r>
-              <w:rPr>
-                <w:rStyle w:val="Hyperlink"/>
-                <w:noProof/>
-              </w:rPr>
-              <w:t>toets</w:t>
+              <w:t>Starten Kennistoets</w:t>
             </w:r>
             <w:r>
               <w:rPr>
@@ -4275,8 +4247,6 @@
               </w:rPr>
               <w:t xml:space="preserve"> een nog niet gebruikte lokaalcode aanwezig</w:t>
             </w:r>
-            <w:bookmarkStart w:id="5" w:name="_GoBack"/>
-            <w:bookmarkEnd w:id="5"/>
           </w:p>
         </w:tc>
       </w:tr>
@@ -4956,7 +4926,7 @@
       <w:pPr>
         <w:pStyle w:val="Kop1"/>
       </w:pPr>
-      <w:bookmarkStart w:id="6" w:name="_Toc526680608"/>
+      <w:bookmarkStart w:id="5" w:name="_Toc526680608"/>
       <w:r>
         <w:t>Use Case:</w:t>
       </w:r>
@@ -4969,7 +4939,7 @@
       <w:r>
         <w:t>Uitvoeren Kennistoets</w:t>
       </w:r>
-      <w:bookmarkEnd w:id="6"/>
+      <w:bookmarkEnd w:id="5"/>
     </w:p>
     <w:p>
       <w:pPr>
@@ -6480,6 +6450,8 @@
               </w:rPr>
               <w:t xml:space="preserve">: </w:t>
             </w:r>
+            <w:bookmarkStart w:id="6" w:name="_GoBack"/>
+            <w:bookmarkEnd w:id="6"/>
           </w:p>
           <w:p>
             <w:pPr>
@@ -6489,33 +6461,76 @@
                 <w:numId w:val="15"/>
               </w:numPr>
               <w:rPr>
-                <w:rFonts w:ascii="Arial" w:hAnsi="Arial" w:cs="Arial"/>
-                <w:b/>
-                <w:sz w:val="22"/>
-              </w:rPr>
-            </w:pPr>
-            <w:r>
-              <w:rPr>
-                <w:rFonts w:ascii="Arial" w:hAnsi="Arial" w:cs="Arial"/>
-                <w:sz w:val="22"/>
-              </w:rPr>
-              <w:t xml:space="preserve">De docent heeft een account bij </w:t>
-            </w:r>
+                <w:b/>
+              </w:rPr>
+            </w:pPr>
+            <w:r>
+              <w:rPr>
+                <w:rFonts w:ascii="Arial" w:hAnsi="Arial" w:cs="Arial"/>
+                <w:sz w:val="22"/>
+              </w:rPr>
+              <w:t>De uitvoering van de kennistoets in het lokaal is afgerond</w:t>
+            </w:r>
+          </w:p>
+        </w:tc>
+      </w:tr>
+      <w:tr>
+        <w:trPr>
+          <w:cantSplit/>
+          <w:trHeight w:val="744"/>
+        </w:trPr>
+        <w:tc>
+          <w:tcPr>
+            <w:tcW w:w="9924" w:type="dxa"/>
+            <w:gridSpan w:val="2"/>
+          </w:tcPr>
+          <w:p>
+            <w:pPr>
+              <w:rPr>
+                <w:b/>
+              </w:rPr>
+            </w:pPr>
             <w:proofErr w:type="spellStart"/>
             <w:r>
               <w:rPr>
-                <w:rFonts w:ascii="Arial" w:hAnsi="Arial" w:cs="Arial"/>
-                <w:sz w:val="22"/>
-              </w:rPr>
-              <w:t>Odinido</w:t>
+                <w:b/>
+              </w:rPr>
+              <w:t>Postconditions</w:t>
             </w:r>
             <w:proofErr w:type="spellEnd"/>
             <w:r>
               <w:rPr>
-                <w:rFonts w:ascii="Arial" w:hAnsi="Arial" w:cs="Arial"/>
-                <w:sz w:val="22"/>
-              </w:rPr>
-              <w:t xml:space="preserve">. </w:t>
+                <w:b/>
+              </w:rPr>
+              <w:t xml:space="preserve"> (</w:t>
+            </w:r>
+            <w:proofErr w:type="spellStart"/>
+            <w:r>
+              <w:rPr>
+                <w:b/>
+              </w:rPr>
+              <w:t>Success</w:t>
+            </w:r>
+            <w:proofErr w:type="spellEnd"/>
+            <w:r>
+              <w:rPr>
+                <w:b/>
+              </w:rPr>
+              <w:t xml:space="preserve"> </w:t>
+            </w:r>
+            <w:proofErr w:type="spellStart"/>
+            <w:r>
+              <w:rPr>
+                <w:b/>
+              </w:rPr>
+              <w:t>Guarantee</w:t>
+            </w:r>
+            <w:proofErr w:type="spellEnd"/>
+            <w:r>
+              <w:rPr>
+                <w:b/>
+              </w:rPr>
+              <w:t xml:space="preserve">): </w:t>
             </w:r>
           </w:p>
           <w:p>
@@ -6526,22 +6541,15 @@
                 <w:numId w:val="15"/>
               </w:numPr>
               <w:rPr>
-                <w:b/>
-              </w:rPr>
-            </w:pPr>
-            <w:r>
-              <w:rPr>
-                <w:rFonts w:ascii="Arial" w:hAnsi="Arial" w:cs="Arial"/>
-                <w:sz w:val="22"/>
-              </w:rPr>
-              <w:t>De d</w:t>
-            </w:r>
-            <w:r>
-              <w:rPr>
-                <w:rFonts w:ascii="Arial" w:hAnsi="Arial" w:cs="Arial"/>
-                <w:sz w:val="22"/>
-              </w:rPr>
-              <w:t>ocent heeft minimaal een kennistoets op zijn account aangemaakt</w:t>
+                <w:rFonts w:ascii="Arial" w:hAnsi="Arial" w:cs="Arial"/>
+              </w:rPr>
+            </w:pPr>
+            <w:r>
+              <w:rPr>
+                <w:rFonts w:ascii="Arial" w:hAnsi="Arial" w:cs="Arial"/>
+                <w:sz w:val="22"/>
+              </w:rPr>
+              <w:t>Het systeem toont de gegenereerde score</w:t>
             </w:r>
           </w:p>
         </w:tc>
@@ -6549,7 +6557,7 @@
       <w:tr>
         <w:trPr>
           <w:cantSplit/>
-          <w:trHeight w:val="744"/>
+          <w:trHeight w:val="243"/>
         </w:trPr>
         <w:tc>
           <w:tcPr>
@@ -6560,181 +6568,153 @@
             <w:pPr>
               <w:rPr>
                 <w:b/>
-              </w:rPr>
-            </w:pPr>
-            <w:proofErr w:type="spellStart"/>
-            <w:r>
-              <w:rPr>
-                <w:b/>
-              </w:rPr>
-              <w:t>Postconditions</w:t>
-            </w:r>
-            <w:proofErr w:type="spellEnd"/>
-            <w:r>
-              <w:rPr>
-                <w:b/>
-              </w:rPr>
-              <w:t xml:space="preserve"> (</w:t>
-            </w:r>
-            <w:proofErr w:type="spellStart"/>
-            <w:r>
-              <w:rPr>
-                <w:b/>
-              </w:rPr>
-              <w:t>Success</w:t>
-            </w:r>
-            <w:proofErr w:type="spellEnd"/>
-            <w:r>
-              <w:rPr>
-                <w:b/>
-              </w:rPr>
-              <w:t xml:space="preserve"> </w:t>
-            </w:r>
-            <w:proofErr w:type="spellStart"/>
-            <w:r>
-              <w:rPr>
-                <w:b/>
-              </w:rPr>
-              <w:t>Guarantee</w:t>
-            </w:r>
-            <w:proofErr w:type="spellEnd"/>
-            <w:r>
-              <w:rPr>
-                <w:b/>
-              </w:rPr>
-              <w:t xml:space="preserve">): </w:t>
-            </w:r>
-          </w:p>
+                <w:lang w:val="en-GB"/>
+              </w:rPr>
+            </w:pPr>
+            <w:r>
+              <w:rPr>
+                <w:b/>
+                <w:lang w:val="en-GB"/>
+              </w:rPr>
+              <w:t>Main Success Scenario (Basic Flow):</w:t>
+            </w:r>
+          </w:p>
+        </w:tc>
+      </w:tr>
+      <w:tr>
+        <w:trPr>
+          <w:trHeight w:val="228"/>
+        </w:trPr>
+        <w:tc>
+          <w:tcPr>
+            <w:tcW w:w="4821" w:type="dxa"/>
+          </w:tcPr>
+          <w:p>
+            <w:pPr>
+              <w:jc w:val="center"/>
+              <w:rPr>
+                <w:b/>
+                <w:lang w:val="en-GB"/>
+              </w:rPr>
+            </w:pPr>
+            <w:r>
+              <w:rPr>
+                <w:b/>
+                <w:lang w:val="en-GB"/>
+              </w:rPr>
+              <w:t>Actor Action</w:t>
+            </w:r>
+          </w:p>
+        </w:tc>
+        <w:tc>
+          <w:tcPr>
+            <w:tcW w:w="5103" w:type="dxa"/>
+          </w:tcPr>
+          <w:p>
+            <w:pPr>
+              <w:jc w:val="center"/>
+              <w:rPr>
+                <w:b/>
+                <w:lang w:val="en-GB"/>
+              </w:rPr>
+            </w:pPr>
+            <w:r>
+              <w:rPr>
+                <w:b/>
+                <w:lang w:val="en-GB"/>
+              </w:rPr>
+              <w:t>System Responsibility</w:t>
+            </w:r>
+          </w:p>
+        </w:tc>
+      </w:tr>
+      <w:tr>
+        <w:trPr>
+          <w:trHeight w:val="58"/>
+        </w:trPr>
+        <w:tc>
+          <w:tcPr>
+            <w:tcW w:w="4821" w:type="dxa"/>
+          </w:tcPr>
           <w:p>
             <w:pPr>
               <w:pStyle w:val="Lijstalinea"/>
               <w:numPr>
                 <w:ilvl w:val="0"/>
-                <w:numId w:val="15"/>
+                <w:numId w:val="24"/>
               </w:numPr>
-              <w:rPr>
-                <w:rFonts w:ascii="Arial" w:hAnsi="Arial" w:cs="Arial"/>
-              </w:rPr>
-            </w:pPr>
-            <w:r>
-              <w:rPr>
-                <w:rFonts w:ascii="Arial" w:hAnsi="Arial" w:cs="Arial"/>
-                <w:sz w:val="22"/>
-              </w:rPr>
-              <w:t>De kennistoets is gestart in een lokaa</w:t>
-            </w:r>
-            <w:r>
-              <w:rPr>
-                <w:rFonts w:ascii="Arial" w:hAnsi="Arial" w:cs="Arial"/>
-                <w:sz w:val="22"/>
-              </w:rPr>
-              <w:t>l met bijbehorende lokaalcode</w:t>
-            </w:r>
-          </w:p>
-        </w:tc>
-      </w:tr>
-      <w:tr>
-        <w:trPr>
-          <w:cantSplit/>
-          <w:trHeight w:val="243"/>
-        </w:trPr>
-        <w:tc>
-          <w:tcPr>
-            <w:tcW w:w="9924" w:type="dxa"/>
-            <w:gridSpan w:val="2"/>
-          </w:tcPr>
-          <w:p>
-            <w:pPr>
-              <w:rPr>
-                <w:b/>
-                <w:lang w:val="en-GB"/>
-              </w:rPr>
-            </w:pPr>
-            <w:r>
-              <w:rPr>
-                <w:b/>
-                <w:lang w:val="en-GB"/>
-              </w:rPr>
-              <w:t>Main Success Scenario (Basic Flow):</w:t>
-            </w:r>
-          </w:p>
-        </w:tc>
-      </w:tr>
-      <w:tr>
-        <w:trPr>
-          <w:trHeight w:val="228"/>
-        </w:trPr>
-        <w:tc>
-          <w:tcPr>
-            <w:tcW w:w="4821" w:type="dxa"/>
-          </w:tcPr>
-          <w:p>
-            <w:pPr>
-              <w:jc w:val="center"/>
-              <w:rPr>
-                <w:b/>
-                <w:lang w:val="en-GB"/>
-              </w:rPr>
-            </w:pPr>
-            <w:r>
-              <w:rPr>
-                <w:b/>
-                <w:lang w:val="en-GB"/>
-              </w:rPr>
-              <w:t>Actor Action</w:t>
+              <w:spacing w:line="276" w:lineRule="auto"/>
+              <w:rPr>
+                <w:rFonts w:ascii="Arial" w:hAnsi="Arial" w:cs="Arial"/>
+                <w:sz w:val="22"/>
+              </w:rPr>
+            </w:pPr>
+            <w:r>
+              <w:rPr>
+                <w:rFonts w:ascii="Arial" w:hAnsi="Arial" w:cs="Arial"/>
+                <w:sz w:val="22"/>
+              </w:rPr>
+              <w:t xml:space="preserve">De docent kiest ervoor om </w:t>
+            </w:r>
+            <w:r>
+              <w:rPr>
+                <w:rFonts w:ascii="Arial" w:hAnsi="Arial" w:cs="Arial"/>
+                <w:sz w:val="22"/>
+              </w:rPr>
+              <w:t>de score van de uitgevoerde kennistoets te genereren</w:t>
             </w:r>
           </w:p>
         </w:tc>
         <w:tc>
           <w:tcPr>
             <w:tcW w:w="5103" w:type="dxa"/>
-          </w:tcPr>
-          <w:p>
-            <w:pPr>
-              <w:jc w:val="center"/>
-              <w:rPr>
-                <w:b/>
-                <w:lang w:val="en-GB"/>
-              </w:rPr>
-            </w:pPr>
-            <w:r>
-              <w:rPr>
-                <w:b/>
-                <w:lang w:val="en-GB"/>
-              </w:rPr>
-              <w:t>System Responsibility</w:t>
-            </w:r>
-          </w:p>
-        </w:tc>
-      </w:tr>
-      <w:tr>
-        <w:trPr>
-          <w:trHeight w:val="58"/>
-        </w:trPr>
-        <w:tc>
-          <w:tcPr>
-            <w:tcW w:w="4821" w:type="dxa"/>
           </w:tcPr>
           <w:p>
             <w:pPr>
               <w:pStyle w:val="Lijstalinea"/>
               <w:numPr>
                 <w:ilvl w:val="0"/>
-                <w:numId w:val="22"/>
+                <w:numId w:val="24"/>
               </w:numPr>
+              <w:rPr>
+                <w:rFonts w:ascii="Arial" w:hAnsi="Arial" w:cs="Arial"/>
+                <w:sz w:val="22"/>
+              </w:rPr>
+            </w:pPr>
+            <w:r>
+              <w:rPr>
+                <w:rFonts w:ascii="Arial" w:hAnsi="Arial" w:cs="Arial"/>
+                <w:sz w:val="22"/>
+              </w:rPr>
+              <w:t xml:space="preserve">Het systeem </w:t>
+            </w:r>
+            <w:r>
+              <w:rPr>
+                <w:rFonts w:ascii="Arial" w:hAnsi="Arial" w:cs="Arial"/>
+                <w:sz w:val="22"/>
+              </w:rPr>
+              <w:t>genereert de score van alle studenten</w:t>
+            </w:r>
+          </w:p>
+        </w:tc>
+      </w:tr>
+      <w:tr>
+        <w:trPr>
+          <w:trHeight w:val="58"/>
+        </w:trPr>
+        <w:tc>
+          <w:tcPr>
+            <w:tcW w:w="4821" w:type="dxa"/>
+          </w:tcPr>
+          <w:p>
+            <w:pPr>
+              <w:pStyle w:val="Lijstalinea"/>
               <w:spacing w:line="276" w:lineRule="auto"/>
               <w:rPr>
                 <w:rFonts w:ascii="Arial" w:hAnsi="Arial" w:cs="Arial"/>
                 <w:sz w:val="22"/>
               </w:rPr>
             </w:pPr>
-            <w:r>
-              <w:rPr>
-                <w:rFonts w:ascii="Arial" w:hAnsi="Arial" w:cs="Arial"/>
-                <w:sz w:val="22"/>
-              </w:rPr>
-              <w:t>De docent kiest ervoor om een kennistoets te starten</w:t>
-            </w:r>
           </w:p>
         </w:tc>
         <w:tc>
@@ -6746,7 +6726,7 @@
               <w:pStyle w:val="Lijstalinea"/>
               <w:numPr>
                 <w:ilvl w:val="0"/>
-                <w:numId w:val="22"/>
+                <w:numId w:val="24"/>
               </w:numPr>
               <w:rPr>
                 <w:rFonts w:ascii="Arial" w:hAnsi="Arial" w:cs="Arial"/>
@@ -6758,153 +6738,7 @@
                 <w:rFonts w:ascii="Arial" w:hAnsi="Arial" w:cs="Arial"/>
                 <w:sz w:val="22"/>
               </w:rPr>
-              <w:t>Het systeem toont een overzicht met kennistoetsen die de docent heeft aangemaakt.</w:t>
-            </w:r>
-          </w:p>
-        </w:tc>
-      </w:tr>
-      <w:tr>
-        <w:trPr>
-          <w:trHeight w:val="58"/>
-        </w:trPr>
-        <w:tc>
-          <w:tcPr>
-            <w:tcW w:w="4821" w:type="dxa"/>
-          </w:tcPr>
-          <w:p>
-            <w:pPr>
-              <w:pStyle w:val="Lijstalinea"/>
-              <w:numPr>
-                <w:ilvl w:val="0"/>
-                <w:numId w:val="22"/>
-              </w:numPr>
-              <w:spacing w:line="276" w:lineRule="auto"/>
-              <w:rPr>
-                <w:rFonts w:ascii="Arial" w:hAnsi="Arial" w:cs="Arial"/>
-                <w:sz w:val="22"/>
-              </w:rPr>
-            </w:pPr>
-            <w:r>
-              <w:rPr>
-                <w:rFonts w:ascii="Arial" w:hAnsi="Arial" w:cs="Arial"/>
-                <w:sz w:val="22"/>
-              </w:rPr>
-              <w:t>De docent kiest een kennistoets</w:t>
-            </w:r>
-          </w:p>
-        </w:tc>
-        <w:tc>
-          <w:tcPr>
-            <w:tcW w:w="5103" w:type="dxa"/>
-          </w:tcPr>
-          <w:p>
-            <w:pPr>
-              <w:pStyle w:val="Lijstalinea"/>
-              <w:rPr>
-                <w:rFonts w:ascii="Arial" w:hAnsi="Arial" w:cs="Arial"/>
-                <w:sz w:val="22"/>
-              </w:rPr>
-            </w:pPr>
-          </w:p>
-        </w:tc>
-      </w:tr>
-      <w:tr>
-        <w:trPr>
-          <w:trHeight w:val="58"/>
-        </w:trPr>
-        <w:tc>
-          <w:tcPr>
-            <w:tcW w:w="4821" w:type="dxa"/>
-          </w:tcPr>
-          <w:p>
-            <w:pPr>
-              <w:pStyle w:val="Lijstalinea"/>
-              <w:numPr>
-                <w:ilvl w:val="0"/>
-                <w:numId w:val="22"/>
-              </w:numPr>
-              <w:spacing w:line="276" w:lineRule="auto"/>
-              <w:rPr>
-                <w:rFonts w:ascii="Arial" w:hAnsi="Arial" w:cs="Arial"/>
-                <w:sz w:val="22"/>
-              </w:rPr>
-            </w:pPr>
-            <w:r>
-              <w:rPr>
-                <w:rFonts w:ascii="Arial" w:hAnsi="Arial" w:cs="Arial"/>
-                <w:sz w:val="22"/>
-              </w:rPr>
-              <w:t>De docent voert een tijd in</w:t>
-            </w:r>
-          </w:p>
-        </w:tc>
-        <w:tc>
-          <w:tcPr>
-            <w:tcW w:w="5103" w:type="dxa"/>
-          </w:tcPr>
-          <w:p>
-            <w:pPr>
-              <w:pStyle w:val="Lijstalinea"/>
-              <w:rPr>
-                <w:rFonts w:ascii="Arial" w:hAnsi="Arial" w:cs="Arial"/>
-                <w:sz w:val="22"/>
-              </w:rPr>
-            </w:pPr>
-          </w:p>
-        </w:tc>
-      </w:tr>
-      <w:tr>
-        <w:trPr>
-          <w:trHeight w:val="58"/>
-        </w:trPr>
-        <w:tc>
-          <w:tcPr>
-            <w:tcW w:w="4821" w:type="dxa"/>
-          </w:tcPr>
-          <w:p>
-            <w:pPr>
-              <w:pStyle w:val="Lijstalinea"/>
-              <w:numPr>
-                <w:ilvl w:val="0"/>
-                <w:numId w:val="22"/>
-              </w:numPr>
-              <w:spacing w:line="276" w:lineRule="auto"/>
-              <w:rPr>
-                <w:rFonts w:ascii="Arial" w:hAnsi="Arial" w:cs="Arial"/>
-                <w:sz w:val="22"/>
-              </w:rPr>
-            </w:pPr>
-            <w:r>
-              <w:rPr>
-                <w:rFonts w:ascii="Arial" w:hAnsi="Arial" w:cs="Arial"/>
-                <w:sz w:val="22"/>
-              </w:rPr>
-              <w:t>De docent kiest om de kenniestoets te starten</w:t>
-            </w:r>
-          </w:p>
-        </w:tc>
-        <w:tc>
-          <w:tcPr>
-            <w:tcW w:w="5103" w:type="dxa"/>
-          </w:tcPr>
-          <w:p>
-            <w:pPr>
-              <w:pStyle w:val="Lijstalinea"/>
-              <w:numPr>
-                <w:ilvl w:val="0"/>
-                <w:numId w:val="22"/>
-              </w:numPr>
-              <w:rPr>
-                <w:rFonts w:ascii="Arial" w:hAnsi="Arial" w:cs="Arial"/>
-                <w:sz w:val="22"/>
-              </w:rPr>
-            </w:pPr>
-            <w:r>
-              <w:rPr>
-                <w:rFonts w:ascii="Arial" w:hAnsi="Arial" w:cs="Arial"/>
-                <w:sz w:val="22"/>
-              </w:rPr>
-              <w:t>Het systeem start de toets in een lokaal en toont de lokaalcode (Basis)</w:t>
+              <w:t>Het systeem toont de score van alle studenten</w:t>
             </w:r>
           </w:p>
         </w:tc>
@@ -6958,13 +6792,44 @@
       </w:tr>
       <w:tr>
         <w:trPr>
+          <w:trHeight w:val="1891"/>
+        </w:trPr>
+        <w:tc>
+          <w:tcPr>
+            <w:tcW w:w="4821" w:type="dxa"/>
+          </w:tcPr>
+          <w:p/>
+        </w:tc>
+        <w:tc>
+          <w:tcPr>
+            <w:tcW w:w="5103" w:type="dxa"/>
+          </w:tcPr>
+          <w:p>
+            <w:pPr>
+              <w:rPr>
+                <w:sz w:val="22"/>
+                <w:szCs w:val="22"/>
+              </w:rPr>
+            </w:pPr>
+          </w:p>
+        </w:tc>
+      </w:tr>
+      <w:tr>
+        <w:trPr>
           <w:trHeight w:val="58"/>
         </w:trPr>
         <w:tc>
           <w:tcPr>
             <w:tcW w:w="4821" w:type="dxa"/>
           </w:tcPr>
-          <w:p/>
+          <w:p>
+            <w:pPr>
+              <w:spacing w:line="276" w:lineRule="auto"/>
+            </w:pPr>
+            <w:r>
+              <w:t xml:space="preserve"> </w:t>
+            </w:r>
+          </w:p>
         </w:tc>
         <w:tc>
           <w:tcPr>
@@ -6977,164 +6842,6 @@
                 <w:szCs w:val="22"/>
               </w:rPr>
             </w:pPr>
-            <w:r>
-              <w:rPr>
-                <w:sz w:val="22"/>
-                <w:szCs w:val="22"/>
-              </w:rPr>
-              <w:t>4A Het systeem toont een overzicht met lokalen (Premium)</w:t>
-            </w:r>
-          </w:p>
-          <w:p>
-            <w:pPr>
-              <w:pStyle w:val="Lijstalinea"/>
-              <w:numPr>
-                <w:ilvl w:val="0"/>
-                <w:numId w:val="13"/>
-              </w:numPr>
-              <w:rPr>
-                <w:rFonts w:ascii="Arial" w:hAnsi="Arial" w:cs="Arial"/>
-                <w:sz w:val="22"/>
-                <w:szCs w:val="22"/>
-              </w:rPr>
-            </w:pPr>
-            <w:r>
-              <w:rPr>
-                <w:rFonts w:ascii="Arial" w:hAnsi="Arial" w:cs="Arial"/>
-                <w:sz w:val="22"/>
-                <w:szCs w:val="22"/>
-              </w:rPr>
-              <w:t>De docent kiest een lokaal om de toets in te starten</w:t>
-            </w:r>
-          </w:p>
-          <w:p>
-            <w:pPr>
-              <w:pStyle w:val="Lijstalinea"/>
-              <w:numPr>
-                <w:ilvl w:val="0"/>
-                <w:numId w:val="13"/>
-              </w:numPr>
-              <w:rPr>
-                <w:rFonts w:ascii="Arial" w:hAnsi="Arial" w:cs="Arial"/>
-                <w:sz w:val="22"/>
-                <w:szCs w:val="22"/>
-              </w:rPr>
-            </w:pPr>
-            <w:r>
-              <w:rPr>
-                <w:rFonts w:ascii="Arial" w:hAnsi="Arial" w:cs="Arial"/>
-                <w:sz w:val="22"/>
-                <w:szCs w:val="22"/>
-              </w:rPr>
-              <w:t>Het systeem toont een lokaal code</w:t>
-            </w:r>
-          </w:p>
-          <w:p>
-            <w:pPr>
-              <w:rPr>
-                <w:sz w:val="22"/>
-                <w:szCs w:val="22"/>
-              </w:rPr>
-            </w:pPr>
-            <w:r>
-              <w:rPr>
-                <w:sz w:val="22"/>
-                <w:szCs w:val="22"/>
-              </w:rPr>
-              <w:t>Stappen 1 + 2 worden herhaald zolang de docent lokalen wil openen</w:t>
-            </w:r>
-          </w:p>
-        </w:tc>
-      </w:tr>
-      <w:tr>
-        <w:trPr>
-          <w:trHeight w:val="58"/>
-        </w:trPr>
-        <w:tc>
-          <w:tcPr>
-            <w:tcW w:w="4821" w:type="dxa"/>
-          </w:tcPr>
-          <w:p>
-            <w:pPr>
-              <w:spacing w:line="276" w:lineRule="auto"/>
-            </w:pPr>
-            <w:r>
-              <w:t xml:space="preserve"> </w:t>
-            </w:r>
-          </w:p>
-        </w:tc>
-        <w:tc>
-          <w:tcPr>
-            <w:tcW w:w="5103" w:type="dxa"/>
-          </w:tcPr>
-          <w:p>
-            <w:pPr>
-              <w:rPr>
-                <w:sz w:val="22"/>
-                <w:szCs w:val="22"/>
-              </w:rPr>
-            </w:pPr>
-          </w:p>
-        </w:tc>
-      </w:tr>
-      <w:tr>
-        <w:trPr>
-          <w:trHeight w:val="58"/>
-        </w:trPr>
-        <w:tc>
-          <w:tcPr>
-            <w:tcW w:w="4821" w:type="dxa"/>
-          </w:tcPr>
-          <w:p>
-            <w:pPr>
-              <w:pStyle w:val="Lijstalinea"/>
-              <w:spacing w:line="276" w:lineRule="auto"/>
-              <w:rPr>
-                <w:rFonts w:ascii="Arial" w:hAnsi="Arial" w:cs="Arial"/>
-              </w:rPr>
-            </w:pPr>
-          </w:p>
-        </w:tc>
-        <w:tc>
-          <w:tcPr>
-            <w:tcW w:w="5103" w:type="dxa"/>
-          </w:tcPr>
-          <w:p>
-            <w:pPr>
-              <w:rPr>
-                <w:sz w:val="22"/>
-                <w:szCs w:val="22"/>
-              </w:rPr>
-            </w:pPr>
-            <w:r>
-              <w:rPr>
-                <w:sz w:val="22"/>
-                <w:szCs w:val="22"/>
-              </w:rPr>
-              <w:t>4B Het systeem geeft een melding dat het maximum aantal lokalen al gestart is</w:t>
-            </w:r>
-          </w:p>
-          <w:p>
-            <w:pPr>
-              <w:pStyle w:val="Lijstalinea"/>
-              <w:numPr>
-                <w:ilvl w:val="0"/>
-                <w:numId w:val="14"/>
-              </w:numPr>
-              <w:rPr>
-                <w:rFonts w:ascii="Arial" w:hAnsi="Arial" w:cs="Arial"/>
-                <w:sz w:val="22"/>
-                <w:szCs w:val="22"/>
-              </w:rPr>
-            </w:pPr>
-            <w:r>
-              <w:rPr>
-                <w:rFonts w:ascii="Arial" w:hAnsi="Arial" w:cs="Arial"/>
-                <w:sz w:val="22"/>
-                <w:szCs w:val="22"/>
-              </w:rPr>
-              <w:t xml:space="preserve">Het starten van een kennistoets wordt geannuleerd. </w:t>
-            </w:r>
           </w:p>
         </w:tc>
       </w:tr>
@@ -8035,6 +7742,95 @@
     </w:lvl>
   </w:abstractNum>
   <w:abstractNum w:abstractNumId="6" w15:restartNumberingAfterBreak="0">
+    <w:nsid w:val="27A054E8"/>
+    <w:multiLevelType w:val="hybridMultilevel"/>
+    <w:tmpl w:val="1376E3F6"/>
+    <w:lvl w:ilvl="0" w:tplc="33000E0A">
+      <w:start w:val="1"/>
+      <w:numFmt w:val="decimal"/>
+      <w:lvlText w:val="%1."/>
+      <w:lvlJc w:val="left"/>
+      <w:pPr>
+        <w:ind w:left="1080" w:hanging="360"/>
+      </w:pPr>
+      <w:rPr>
+        <w:rFonts w:hint="default"/>
+      </w:rPr>
+    </w:lvl>
+    <w:lvl w:ilvl="1" w:tplc="04130019" w:tentative="1">
+      <w:start w:val="1"/>
+      <w:numFmt w:val="lowerLetter"/>
+      <w:lvlText w:val="%2."/>
+      <w:lvlJc w:val="left"/>
+      <w:pPr>
+        <w:ind w:left="1800" w:hanging="360"/>
+      </w:pPr>
+    </w:lvl>
+    <w:lvl w:ilvl="2" w:tplc="0413001B" w:tentative="1">
+      <w:start w:val="1"/>
+      <w:numFmt w:val="lowerRoman"/>
+      <w:lvlText w:val="%3."/>
+      <w:lvlJc w:val="right"/>
+      <w:pPr>
+        <w:ind w:left="2520" w:hanging="180"/>
+      </w:pPr>
+    </w:lvl>
+    <w:lvl w:ilvl="3" w:tplc="0413000F" w:tentative="1">
+      <w:start w:val="1"/>
+      <w:numFmt w:val="decimal"/>
+      <w:lvlText w:val="%4."/>
+      <w:lvlJc w:val="left"/>
+      <w:pPr>
+        <w:ind w:left="3240" w:hanging="360"/>
+      </w:pPr>
+    </w:lvl>
+    <w:lvl w:ilvl="4" w:tplc="04130019" w:tentative="1">
+      <w:start w:val="1"/>
+      <w:numFmt w:val="lowerLetter"/>
+      <w:lvlText w:val="%5."/>
+      <w:lvlJc w:val="left"/>
+      <w:pPr>
+        <w:ind w:left="3960" w:hanging="360"/>
+      </w:pPr>
+    </w:lvl>
+    <w:lvl w:ilvl="5" w:tplc="0413001B" w:tentative="1">
+      <w:start w:val="1"/>
+      <w:numFmt w:val="lowerRoman"/>
+      <w:lvlText w:val="%6."/>
+      <w:lvlJc w:val="right"/>
+      <w:pPr>
+        <w:ind w:left="4680" w:hanging="180"/>
+      </w:pPr>
+    </w:lvl>
+    <w:lvl w:ilvl="6" w:tplc="0413000F" w:tentative="1">
+      <w:start w:val="1"/>
+      <w:numFmt w:val="decimal"/>
+      <w:lvlText w:val="%7."/>
+      <w:lvlJc w:val="left"/>
+      <w:pPr>
+        <w:ind w:left="5400" w:hanging="360"/>
+      </w:pPr>
+    </w:lvl>
+    <w:lvl w:ilvl="7" w:tplc="04130019" w:tentative="1">
+      <w:start w:val="1"/>
+      <w:numFmt w:val="lowerLetter"/>
+      <w:lvlText w:val="%8."/>
+      <w:lvlJc w:val="left"/>
+      <w:pPr>
+        <w:ind w:left="6120" w:hanging="360"/>
+      </w:pPr>
+    </w:lvl>
+    <w:lvl w:ilvl="8" w:tplc="0413001B" w:tentative="1">
+      <w:start w:val="1"/>
+      <w:numFmt w:val="lowerRoman"/>
+      <w:lvlText w:val="%9."/>
+      <w:lvlJc w:val="right"/>
+      <w:pPr>
+        <w:ind w:left="6840" w:hanging="180"/>
+      </w:pPr>
+    </w:lvl>
+  </w:abstractNum>
+  <w:abstractNum w:abstractNumId="7" w15:restartNumberingAfterBreak="0">
     <w:nsid w:val="28173E7C"/>
     <w:multiLevelType w:val="hybridMultilevel"/>
     <w:tmpl w:val="8F62374A"/>
@@ -8120,7 +7916,7 @@
       </w:pPr>
     </w:lvl>
   </w:abstractNum>
-  <w:abstractNum w:abstractNumId="7" w15:restartNumberingAfterBreak="0">
+  <w:abstractNum w:abstractNumId="8" w15:restartNumberingAfterBreak="0">
     <w:nsid w:val="2F725C37"/>
     <w:multiLevelType w:val="hybridMultilevel"/>
     <w:tmpl w:val="03EA643C"/>
@@ -8232,7 +8028,7 @@
       </w:rPr>
     </w:lvl>
   </w:abstractNum>
-  <w:abstractNum w:abstractNumId="8" w15:restartNumberingAfterBreak="0">
+  <w:abstractNum w:abstractNumId="9" w15:restartNumberingAfterBreak="0">
     <w:nsid w:val="31F412AA"/>
     <w:multiLevelType w:val="hybridMultilevel"/>
     <w:tmpl w:val="13A86A54"/>
@@ -8321,7 +8117,7 @@
       </w:pPr>
     </w:lvl>
   </w:abstractNum>
-  <w:abstractNum w:abstractNumId="9" w15:restartNumberingAfterBreak="0">
+  <w:abstractNum w:abstractNumId="10" w15:restartNumberingAfterBreak="0">
     <w:nsid w:val="38402460"/>
     <w:multiLevelType w:val="hybridMultilevel"/>
     <w:tmpl w:val="4BF0B494"/>
@@ -8407,7 +8203,7 @@
       </w:pPr>
     </w:lvl>
   </w:abstractNum>
-  <w:abstractNum w:abstractNumId="10" w15:restartNumberingAfterBreak="0">
+  <w:abstractNum w:abstractNumId="11" w15:restartNumberingAfterBreak="0">
     <w:nsid w:val="41AF184D"/>
     <w:multiLevelType w:val="hybridMultilevel"/>
     <w:tmpl w:val="0CC2E480"/>
@@ -8496,7 +8292,7 @@
       </w:pPr>
     </w:lvl>
   </w:abstractNum>
-  <w:abstractNum w:abstractNumId="11" w15:restartNumberingAfterBreak="0">
+  <w:abstractNum w:abstractNumId="12" w15:restartNumberingAfterBreak="0">
     <w:nsid w:val="46C365CE"/>
     <w:multiLevelType w:val="hybridMultilevel"/>
     <w:tmpl w:val="F67CA7FE"/>
@@ -8609,7 +8405,7 @@
       </w:rPr>
     </w:lvl>
   </w:abstractNum>
-  <w:abstractNum w:abstractNumId="12" w15:restartNumberingAfterBreak="0">
+  <w:abstractNum w:abstractNumId="13" w15:restartNumberingAfterBreak="0">
     <w:nsid w:val="4E671017"/>
     <w:multiLevelType w:val="hybridMultilevel"/>
     <w:tmpl w:val="EDA80E50"/>
@@ -8721,7 +8517,7 @@
       </w:rPr>
     </w:lvl>
   </w:abstractNum>
-  <w:abstractNum w:abstractNumId="13" w15:restartNumberingAfterBreak="0">
+  <w:abstractNum w:abstractNumId="14" w15:restartNumberingAfterBreak="0">
     <w:nsid w:val="4F3C0358"/>
     <w:multiLevelType w:val="hybridMultilevel"/>
     <w:tmpl w:val="506CBB9A"/>
@@ -8810,7 +8606,7 @@
       </w:pPr>
     </w:lvl>
   </w:abstractNum>
-  <w:abstractNum w:abstractNumId="14" w15:restartNumberingAfterBreak="0">
+  <w:abstractNum w:abstractNumId="15" w15:restartNumberingAfterBreak="0">
     <w:nsid w:val="541740A7"/>
     <w:multiLevelType w:val="hybridMultilevel"/>
     <w:tmpl w:val="C89451C6"/>
@@ -8899,7 +8695,7 @@
       </w:pPr>
     </w:lvl>
   </w:abstractNum>
-  <w:abstractNum w:abstractNumId="15" w15:restartNumberingAfterBreak="0">
+  <w:abstractNum w:abstractNumId="16" w15:restartNumberingAfterBreak="0">
     <w:nsid w:val="58185666"/>
     <w:multiLevelType w:val="hybridMultilevel"/>
     <w:tmpl w:val="13A86A54"/>
@@ -8988,7 +8784,7 @@
       </w:pPr>
     </w:lvl>
   </w:abstractNum>
-  <w:abstractNum w:abstractNumId="16" w15:restartNumberingAfterBreak="0">
+  <w:abstractNum w:abstractNumId="17" w15:restartNumberingAfterBreak="0">
     <w:nsid w:val="59EA208A"/>
     <w:multiLevelType w:val="hybridMultilevel"/>
     <w:tmpl w:val="7C22960A"/>
@@ -9077,7 +8873,7 @@
       </w:pPr>
     </w:lvl>
   </w:abstractNum>
-  <w:abstractNum w:abstractNumId="17" w15:restartNumberingAfterBreak="0">
+  <w:abstractNum w:abstractNumId="18" w15:restartNumberingAfterBreak="0">
     <w:nsid w:val="5BB03532"/>
     <w:multiLevelType w:val="hybridMultilevel"/>
     <w:tmpl w:val="8F62374A"/>
@@ -9163,7 +8959,7 @@
       </w:pPr>
     </w:lvl>
   </w:abstractNum>
-  <w:abstractNum w:abstractNumId="18" w15:restartNumberingAfterBreak="0">
+  <w:abstractNum w:abstractNumId="19" w15:restartNumberingAfterBreak="0">
     <w:nsid w:val="5FC258E2"/>
     <w:multiLevelType w:val="hybridMultilevel"/>
     <w:tmpl w:val="13A86A54"/>
@@ -9252,7 +9048,7 @@
       </w:pPr>
     </w:lvl>
   </w:abstractNum>
-  <w:abstractNum w:abstractNumId="19" w15:restartNumberingAfterBreak="0">
+  <w:abstractNum w:abstractNumId="20" w15:restartNumberingAfterBreak="0">
     <w:nsid w:val="61083A38"/>
     <w:multiLevelType w:val="hybridMultilevel"/>
     <w:tmpl w:val="EA62755E"/>
@@ -9341,7 +9137,7 @@
       </w:pPr>
     </w:lvl>
   </w:abstractNum>
-  <w:abstractNum w:abstractNumId="20" w15:restartNumberingAfterBreak="0">
+  <w:abstractNum w:abstractNumId="21" w15:restartNumberingAfterBreak="0">
     <w:nsid w:val="6D65778E"/>
     <w:multiLevelType w:val="hybridMultilevel"/>
     <w:tmpl w:val="771CE16E"/>
@@ -9430,7 +9226,7 @@
       </w:pPr>
     </w:lvl>
   </w:abstractNum>
-  <w:abstractNum w:abstractNumId="21" w15:restartNumberingAfterBreak="0">
+  <w:abstractNum w:abstractNumId="22" w15:restartNumberingAfterBreak="0">
     <w:nsid w:val="6DC32C67"/>
     <w:multiLevelType w:val="multilevel"/>
     <w:tmpl w:val="5FDCD0DE"/>
@@ -9546,7 +9342,7 @@
       </w:rPr>
     </w:lvl>
   </w:abstractNum>
-  <w:abstractNum w:abstractNumId="22" w15:restartNumberingAfterBreak="0">
+  <w:abstractNum w:abstractNumId="23" w15:restartNumberingAfterBreak="0">
     <w:nsid w:val="6F630A72"/>
     <w:multiLevelType w:val="hybridMultilevel"/>
     <w:tmpl w:val="B5F4D71C"/>
@@ -9633,31 +9429,31 @@
     </w:lvl>
   </w:abstractNum>
   <w:num w:numId="1">
-    <w:abstractNumId w:val="21"/>
+    <w:abstractNumId w:val="22"/>
   </w:num>
   <w:num w:numId="2">
+    <w:abstractNumId w:val="8"/>
+  </w:num>
+  <w:num w:numId="3">
+    <w:abstractNumId w:val="23"/>
+  </w:num>
+  <w:num w:numId="4">
+    <w:abstractNumId w:val="10"/>
+  </w:num>
+  <w:num w:numId="5">
     <w:abstractNumId w:val="7"/>
   </w:num>
-  <w:num w:numId="3">
-    <w:abstractNumId w:val="22"/>
+  <w:num w:numId="6">
+    <w:abstractNumId w:val="18"/>
   </w:num>
-  <w:num w:numId="4">
+  <w:num w:numId="7">
+    <w:abstractNumId w:val="13"/>
+  </w:num>
+  <w:num w:numId="8">
     <w:abstractNumId w:val="9"/>
   </w:num>
-  <w:num w:numId="5">
-    <w:abstractNumId w:val="6"/>
-  </w:num>
-  <w:num w:numId="6">
+  <w:num w:numId="9">
     <w:abstractNumId w:val="17"/>
-  </w:num>
-  <w:num w:numId="7">
-    <w:abstractNumId w:val="12"/>
-  </w:num>
-  <w:num w:numId="8">
-    <w:abstractNumId w:val="8"/>
-  </w:num>
-  <w:num w:numId="9">
-    <w:abstractNumId w:val="16"/>
   </w:num>
   <w:num w:numId="10">
     <w:abstractNumId w:val="4"/>
@@ -9669,37 +9465,40 @@
     <w:abstractNumId w:val="3"/>
   </w:num>
   <w:num w:numId="13">
-    <w:abstractNumId w:val="13"/>
+    <w:abstractNumId w:val="14"/>
   </w:num>
   <w:num w:numId="14">
-    <w:abstractNumId w:val="14"/>
+    <w:abstractNumId w:val="15"/>
   </w:num>
   <w:num w:numId="15">
-    <w:abstractNumId w:val="11"/>
+    <w:abstractNumId w:val="12"/>
   </w:num>
   <w:num w:numId="16">
     <w:abstractNumId w:val="2"/>
   </w:num>
   <w:num w:numId="17">
-    <w:abstractNumId w:val="10"/>
+    <w:abstractNumId w:val="11"/>
   </w:num>
   <w:num w:numId="18">
     <w:abstractNumId w:val="1"/>
   </w:num>
   <w:num w:numId="19">
-    <w:abstractNumId w:val="20"/>
+    <w:abstractNumId w:val="21"/>
   </w:num>
   <w:num w:numId="20">
-    <w:abstractNumId w:val="19"/>
+    <w:abstractNumId w:val="20"/>
   </w:num>
   <w:num w:numId="21">
     <w:abstractNumId w:val="0"/>
   </w:num>
   <w:num w:numId="22">
-    <w:abstractNumId w:val="15"/>
+    <w:abstractNumId w:val="16"/>
   </w:num>
   <w:num w:numId="23">
-    <w:abstractNumId w:val="18"/>
+    <w:abstractNumId w:val="19"/>
+  </w:num>
+  <w:num w:numId="24">
+    <w:abstractNumId w:val="6"/>
   </w:num>
 </w:numbering>
 </file>

</xml_diff>

<commit_message>
DSD update aan de hand van aanmaken kennistoets sequence
</commit_message>
<xml_diff>
--- a/Product/Iteratie 1 'Uitvoeren quiz'/3. Fully-dressed en activity flow/Fully dressed use cases.docx
+++ b/Product/Iteratie 1 'Uitvoeren quiz'/3. Fully-dressed en activity flow/Fully dressed use cases.docx
@@ -15,30 +15,8 @@
         <w:rPr>
           <w:b/>
         </w:rPr>
-        <w:t xml:space="preserve">Case </w:t>
+        <w:t>Case study Odinido</w:t>
       </w:r>
-      <w:proofErr w:type="spellStart"/>
-      <w:r>
-        <w:rPr>
-          <w:b/>
-        </w:rPr>
-        <w:t>study</w:t>
-      </w:r>
-      <w:proofErr w:type="spellEnd"/>
-      <w:r>
-        <w:rPr>
-          <w:b/>
-        </w:rPr>
-        <w:t xml:space="preserve"> </w:t>
-      </w:r>
-      <w:proofErr w:type="spellStart"/>
-      <w:r>
-        <w:rPr>
-          <w:b/>
-        </w:rPr>
-        <w:t>Odinido</w:t>
-      </w:r>
-      <w:proofErr w:type="spellEnd"/>
     </w:p>
     <w:p>
       <w:pPr>
@@ -90,17 +68,8 @@
           <w:sz w:val="36"/>
           <w:szCs w:val="36"/>
         </w:rPr>
-        <w:t xml:space="preserve">Marco </w:t>
+        <w:t>Marco Engelbart</w:t>
       </w:r>
-      <w:proofErr w:type="spellStart"/>
-      <w:r>
-        <w:rPr>
-          <w:sz w:val="36"/>
-          <w:szCs w:val="36"/>
-        </w:rPr>
-        <w:t>Engelbart</w:t>
-      </w:r>
-      <w:proofErr w:type="spellEnd"/>
     </w:p>
     <w:p>
       <w:r>
@@ -300,7 +269,6 @@
           <w:docPartUnique/>
         </w:docPartObj>
       </w:sdtPr>
-      <w:sdtEndPr/>
       <w:sdtContent>
         <w:p>
           <w:pPr>
@@ -822,35 +790,7 @@
               <w:rPr>
                 <w:b/>
               </w:rPr>
-              <w:t xml:space="preserve">Stakeholders </w:t>
-            </w:r>
-            <w:proofErr w:type="spellStart"/>
-            <w:r>
-              <w:rPr>
-                <w:b/>
-              </w:rPr>
-              <w:t>and</w:t>
-            </w:r>
-            <w:proofErr w:type="spellEnd"/>
-            <w:r>
-              <w:rPr>
-                <w:b/>
-              </w:rPr>
-              <w:t xml:space="preserve"> </w:t>
-            </w:r>
-            <w:proofErr w:type="spellStart"/>
-            <w:r>
-              <w:rPr>
-                <w:b/>
-              </w:rPr>
-              <w:t>Interests</w:t>
-            </w:r>
-            <w:proofErr w:type="spellEnd"/>
-            <w:r>
-              <w:rPr>
-                <w:b/>
-              </w:rPr>
-              <w:t>:</w:t>
+              <w:t>Stakeholders and Interests:</w:t>
             </w:r>
           </w:p>
           <w:p>
@@ -885,7 +825,6 @@
                 <w:b/>
               </w:rPr>
             </w:pPr>
-            <w:proofErr w:type="spellStart"/>
             <w:r>
               <w:rPr>
                 <w:rFonts w:ascii="Arial" w:hAnsi="Arial" w:cs="Arial"/>
@@ -893,7 +832,6 @@
               </w:rPr>
               <w:t>Odinido</w:t>
             </w:r>
-            <w:proofErr w:type="spellEnd"/>
           </w:p>
         </w:tc>
       </w:tr>
@@ -917,72 +855,54 @@
               <w:rPr>
                 <w:b/>
               </w:rPr>
-              <w:t xml:space="preserve">Brief </w:t>
-            </w:r>
-            <w:proofErr w:type="spellStart"/>
-            <w:r>
-              <w:rPr>
-                <w:b/>
-              </w:rPr>
-              <w:t>description</w:t>
-            </w:r>
-            <w:proofErr w:type="spellEnd"/>
-            <w:r>
-              <w:rPr>
-                <w:b/>
-              </w:rPr>
-              <w:t>:</w:t>
-            </w:r>
-          </w:p>
-          <w:p>
-            <w:pPr>
-              <w:pStyle w:val="Normaalweb"/>
-              <w:spacing w:before="0" w:beforeAutospacing="0" w:after="0" w:afterAutospacing="0"/>
-              <w:rPr>
-                <w:rFonts w:ascii="Arial" w:hAnsi="Arial" w:cs="Arial"/>
-                <w:sz w:val="22"/>
-              </w:rPr>
-            </w:pPr>
-            <w:r>
-              <w:rPr>
-                <w:rFonts w:ascii="Arial" w:hAnsi="Arial" w:cs="Arial"/>
+              <w:t>Brief description:</w:t>
+            </w:r>
+          </w:p>
+          <w:p>
+            <w:pPr>
+              <w:rPr>
+                <w:rFonts w:ascii="Times New Roman" w:eastAsia="Times New Roman" w:hAnsi="Times New Roman" w:cs="Times New Roman"/>
+              </w:rPr>
+            </w:pPr>
+            <w:r>
+              <w:rPr>
+                <w:rFonts w:ascii="Cambria" w:eastAsia="Times New Roman" w:hAnsi="Cambria" w:cs="Times New Roman"/>
                 <w:color w:val="000000"/>
-                <w:sz w:val="22"/>
-              </w:rPr>
-              <w:t xml:space="preserve">Voor het maken van lokalen zodat </w:t>
-            </w:r>
-            <w:proofErr w:type="spellStart"/>
-            <w:r>
-              <w:rPr>
-                <w:rFonts w:ascii="Arial" w:hAnsi="Arial" w:cs="Arial"/>
+              </w:rPr>
+              <w:t xml:space="preserve">Als een docent gebruik wil maken van Odinido moet hij zich eerst registreren. De docent vult zijn/haar naam, wachtwoord en werklocatie (schoolnaam) in. Het account kan het gratis basisaccount zijn of een betaald premium account. </w:t>
+            </w:r>
+          </w:p>
+          <w:p>
+            <w:pPr>
+              <w:rPr>
+                <w:rFonts w:ascii="Times New Roman" w:eastAsia="Times New Roman" w:hAnsi="Times New Roman" w:cs="Times New Roman"/>
+              </w:rPr>
+            </w:pPr>
+          </w:p>
+          <w:p>
+            <w:pPr>
+              <w:rPr>
+                <w:rFonts w:ascii="Times New Roman" w:eastAsia="Times New Roman" w:hAnsi="Times New Roman" w:cs="Times New Roman"/>
+              </w:rPr>
+            </w:pPr>
+            <w:r>
+              <w:rPr>
+                <w:rFonts w:ascii="Cambria" w:eastAsia="Times New Roman" w:hAnsi="Cambria" w:cs="Times New Roman"/>
                 <w:color w:val="000000"/>
-                <w:sz w:val="22"/>
-              </w:rPr>
-              <w:t>Odinido</w:t>
-            </w:r>
-            <w:proofErr w:type="spellEnd"/>
-            <w:r>
-              <w:rPr>
-                <w:rFonts w:ascii="Arial" w:hAnsi="Arial" w:cs="Arial"/>
+              </w:rPr>
+              <w:t>Het bedrag van een premiumaccount is €49,99 per jaar. De betaalmethodes hierbij zijn een betaalservice of een creditcard.</w:t>
+            </w:r>
+          </w:p>
+          <w:p>
+            <w:pPr>
+              <w:rPr>
+                <w:rFonts w:ascii="Times New Roman" w:eastAsia="Times New Roman" w:hAnsi="Times New Roman" w:cs="Times New Roman"/>
+              </w:rPr>
+            </w:pPr>
+            <w:r>
+              <w:rPr>
+                <w:rFonts w:ascii="Cambria" w:eastAsia="Times New Roman" w:hAnsi="Cambria" w:cs="Times New Roman"/>
                 <w:color w:val="000000"/>
-                <w:sz w:val="22"/>
-              </w:rPr>
-              <w:t xml:space="preserve"> gebruikt kan worden moet de docent zich eerst registreren. De docent vult zijn/haar naam, wachtwoord en werklocatie (schoolnaam) in. Het account kan het gratis basisaccount zijn of het betaalde premium account. Het bedrag van een premiumaccount is €49,99 per jaar en dit kan betaald worden met een creditcard die gevalideerd wordt. </w:t>
-            </w:r>
-          </w:p>
-          <w:p>
-            <w:pPr>
-              <w:pStyle w:val="Normaalweb"/>
-              <w:spacing w:before="0" w:beforeAutospacing="0" w:after="0" w:afterAutospacing="0"/>
-              <w:rPr>
-                <w:rFonts w:ascii="Arial" w:hAnsi="Arial" w:cs="Arial"/>
-              </w:rPr>
-            </w:pPr>
-            <w:r>
-              <w:rPr>
-                <w:rFonts w:ascii="Arial" w:hAnsi="Arial" w:cs="Arial"/>
-                <w:color w:val="000000"/>
-                <w:sz w:val="22"/>
               </w:rPr>
               <w:t>Met een premiumaccount kan de docent meerdere lokalen beheren en een team gevecht aanmaken.</w:t>
             </w:r>
@@ -1005,19 +925,11 @@
                 <w:b/>
               </w:rPr>
             </w:pPr>
-            <w:proofErr w:type="spellStart"/>
-            <w:r>
-              <w:rPr>
-                <w:b/>
-              </w:rPr>
-              <w:t>Preconditions</w:t>
-            </w:r>
-            <w:proofErr w:type="spellEnd"/>
-            <w:r>
-              <w:rPr>
-                <w:b/>
-              </w:rPr>
-              <w:t xml:space="preserve">: </w:t>
+            <w:r>
+              <w:rPr>
+                <w:b/>
+              </w:rPr>
+              <w:t xml:space="preserve">Preconditions: </w:t>
             </w:r>
           </w:p>
           <w:p>
@@ -1066,47 +978,11 @@
                 <w:b/>
               </w:rPr>
             </w:pPr>
-            <w:proofErr w:type="spellStart"/>
-            <w:r>
-              <w:rPr>
-                <w:b/>
-              </w:rPr>
-              <w:t>Postconditions</w:t>
-            </w:r>
-            <w:proofErr w:type="spellEnd"/>
-            <w:r>
-              <w:rPr>
-                <w:b/>
-              </w:rPr>
-              <w:t xml:space="preserve"> (</w:t>
-            </w:r>
-            <w:proofErr w:type="spellStart"/>
-            <w:r>
-              <w:rPr>
-                <w:b/>
-              </w:rPr>
-              <w:t>Success</w:t>
-            </w:r>
-            <w:proofErr w:type="spellEnd"/>
-            <w:r>
-              <w:rPr>
-                <w:b/>
-              </w:rPr>
-              <w:t xml:space="preserve"> </w:t>
-            </w:r>
-            <w:proofErr w:type="spellStart"/>
-            <w:r>
-              <w:rPr>
-                <w:b/>
-              </w:rPr>
-              <w:t>Guarantee</w:t>
-            </w:r>
-            <w:proofErr w:type="spellEnd"/>
-            <w:r>
-              <w:rPr>
-                <w:b/>
-              </w:rPr>
-              <w:t xml:space="preserve">): </w:t>
+            <w:r>
+              <w:rPr>
+                <w:b/>
+              </w:rPr>
+              <w:t xml:space="preserve">Postconditions (Success Guarantee): </w:t>
             </w:r>
           </w:p>
           <w:p>
@@ -1299,21 +1175,7 @@
               <w:rPr>
                 <w:sz w:val="22"/>
               </w:rPr>
-              <w:t>4) De docent geeft aan bij welke school/</w:t>
-            </w:r>
-            <w:proofErr w:type="spellStart"/>
-            <w:r>
-              <w:rPr>
-                <w:sz w:val="22"/>
-              </w:rPr>
-              <w:t>organistatie</w:t>
-            </w:r>
-            <w:proofErr w:type="spellEnd"/>
-            <w:r>
-              <w:rPr>
-                <w:sz w:val="22"/>
-              </w:rPr>
-              <w:t xml:space="preserve"> hij/zij werkt</w:t>
+              <w:t>4) De docent geeft aan bij welke school/organistatie hij/zij werkt</w:t>
             </w:r>
           </w:p>
         </w:tc>
@@ -1519,33 +1381,11 @@
                 <w:b/>
               </w:rPr>
             </w:pPr>
-            <w:proofErr w:type="spellStart"/>
-            <w:r>
-              <w:rPr>
-                <w:b/>
-              </w:rPr>
-              <w:t>Extensions</w:t>
-            </w:r>
-            <w:proofErr w:type="spellEnd"/>
-            <w:r>
-              <w:rPr>
-                <w:b/>
-              </w:rPr>
-              <w:t xml:space="preserve"> (</w:t>
-            </w:r>
-            <w:proofErr w:type="spellStart"/>
-            <w:r>
-              <w:rPr>
-                <w:b/>
-              </w:rPr>
-              <w:t>Alternative</w:t>
-            </w:r>
-            <w:proofErr w:type="spellEnd"/>
-            <w:r>
-              <w:rPr>
-                <w:b/>
-              </w:rPr>
-              <w:t xml:space="preserve"> Flow):</w:t>
+            <w:r>
+              <w:rPr>
+                <w:b/>
+              </w:rPr>
+              <w:t>Extensions (Alternative Flow):</w:t>
             </w:r>
           </w:p>
         </w:tc>
@@ -1727,36 +1567,8 @@
                 <w:sz w:val="22"/>
                 <w:szCs w:val="22"/>
               </w:rPr>
-              <w:t xml:space="preserve">Het systeem checkt de creditcard met de </w:t>
-            </w:r>
-            <w:proofErr w:type="spellStart"/>
-            <w:r>
-              <w:rPr>
-                <w:rFonts w:ascii="Arial" w:hAnsi="Arial" w:cs="Arial"/>
-                <w:sz w:val="22"/>
-                <w:szCs w:val="22"/>
-              </w:rPr>
-              <w:t>credicard</w:t>
-            </w:r>
-            <w:proofErr w:type="spellEnd"/>
-            <w:r>
-              <w:rPr>
-                <w:rFonts w:ascii="Arial" w:hAnsi="Arial" w:cs="Arial"/>
-                <w:sz w:val="22"/>
-                <w:szCs w:val="22"/>
-              </w:rPr>
-              <w:t xml:space="preserve"> </w:t>
-            </w:r>
-            <w:proofErr w:type="spellStart"/>
-            <w:r>
-              <w:rPr>
-                <w:rFonts w:ascii="Arial" w:hAnsi="Arial" w:cs="Arial"/>
-                <w:sz w:val="22"/>
-                <w:szCs w:val="22"/>
-              </w:rPr>
-              <w:t>validator</w:t>
-            </w:r>
-            <w:proofErr w:type="spellEnd"/>
+              <w:t>Het systeem checkt de creditcard met de credicard validator</w:t>
+            </w:r>
           </w:p>
           <w:p>
             <w:pPr>
@@ -1998,35 +1810,7 @@
               <w:rPr>
                 <w:b/>
               </w:rPr>
-              <w:t xml:space="preserve">Stakeholders </w:t>
-            </w:r>
-            <w:proofErr w:type="spellStart"/>
-            <w:r>
-              <w:rPr>
-                <w:b/>
-              </w:rPr>
-              <w:t>and</w:t>
-            </w:r>
-            <w:proofErr w:type="spellEnd"/>
-            <w:r>
-              <w:rPr>
-                <w:b/>
-              </w:rPr>
-              <w:t xml:space="preserve"> </w:t>
-            </w:r>
-            <w:proofErr w:type="spellStart"/>
-            <w:r>
-              <w:rPr>
-                <w:b/>
-              </w:rPr>
-              <w:t>Interests</w:t>
-            </w:r>
-            <w:proofErr w:type="spellEnd"/>
-            <w:r>
-              <w:rPr>
-                <w:b/>
-              </w:rPr>
-              <w:t>:</w:t>
+              <w:t>Stakeholders and Interests:</w:t>
             </w:r>
           </w:p>
           <w:p>
@@ -2070,21 +1854,7 @@
               <w:rPr>
                 <w:b/>
               </w:rPr>
-              <w:t xml:space="preserve">Brief </w:t>
-            </w:r>
-            <w:proofErr w:type="spellStart"/>
-            <w:r>
-              <w:rPr>
-                <w:b/>
-              </w:rPr>
-              <w:t>description</w:t>
-            </w:r>
-            <w:proofErr w:type="spellEnd"/>
-            <w:r>
-              <w:rPr>
-                <w:b/>
-              </w:rPr>
-              <w:t>:</w:t>
+              <w:t>Brief description:</w:t>
             </w:r>
           </w:p>
           <w:p>
@@ -2122,19 +1892,11 @@
                 <w:b/>
               </w:rPr>
             </w:pPr>
-            <w:proofErr w:type="spellStart"/>
-            <w:r>
-              <w:rPr>
-                <w:b/>
-              </w:rPr>
-              <w:t>Preconditions</w:t>
-            </w:r>
-            <w:proofErr w:type="spellEnd"/>
-            <w:r>
-              <w:rPr>
-                <w:b/>
-              </w:rPr>
-              <w:t xml:space="preserve">: </w:t>
+            <w:r>
+              <w:rPr>
+                <w:b/>
+              </w:rPr>
+              <w:t xml:space="preserve">Preconditions: </w:t>
             </w:r>
           </w:p>
           <w:p>
@@ -2246,47 +2008,11 @@
                 <w:b/>
               </w:rPr>
             </w:pPr>
-            <w:proofErr w:type="spellStart"/>
-            <w:r>
-              <w:rPr>
-                <w:b/>
-              </w:rPr>
-              <w:t>Postconditions</w:t>
-            </w:r>
-            <w:proofErr w:type="spellEnd"/>
-            <w:r>
-              <w:rPr>
-                <w:b/>
-              </w:rPr>
-              <w:t xml:space="preserve"> (</w:t>
-            </w:r>
-            <w:proofErr w:type="spellStart"/>
-            <w:r>
-              <w:rPr>
-                <w:b/>
-              </w:rPr>
-              <w:t>Success</w:t>
-            </w:r>
-            <w:proofErr w:type="spellEnd"/>
-            <w:r>
-              <w:rPr>
-                <w:b/>
-              </w:rPr>
-              <w:t xml:space="preserve"> </w:t>
-            </w:r>
-            <w:proofErr w:type="spellStart"/>
-            <w:r>
-              <w:rPr>
-                <w:b/>
-              </w:rPr>
-              <w:t>Guarantee</w:t>
-            </w:r>
-            <w:proofErr w:type="spellEnd"/>
-            <w:r>
-              <w:rPr>
-                <w:b/>
-              </w:rPr>
-              <w:t xml:space="preserve">): </w:t>
+            <w:r>
+              <w:rPr>
+                <w:b/>
+              </w:rPr>
+              <w:t xml:space="preserve">Postconditions (Success Guarantee): </w:t>
             </w:r>
           </w:p>
           <w:p>
@@ -2705,33 +2431,11 @@
                 <w:b/>
               </w:rPr>
             </w:pPr>
-            <w:proofErr w:type="spellStart"/>
-            <w:r>
-              <w:rPr>
-                <w:b/>
-              </w:rPr>
-              <w:t>Extensions</w:t>
-            </w:r>
-            <w:proofErr w:type="spellEnd"/>
-            <w:r>
-              <w:rPr>
-                <w:b/>
-              </w:rPr>
-              <w:t xml:space="preserve"> (</w:t>
-            </w:r>
-            <w:proofErr w:type="spellStart"/>
-            <w:r>
-              <w:rPr>
-                <w:b/>
-              </w:rPr>
-              <w:t>Alternative</w:t>
-            </w:r>
-            <w:proofErr w:type="spellEnd"/>
-            <w:r>
-              <w:rPr>
-                <w:b/>
-              </w:rPr>
-              <w:t xml:space="preserve"> Flow):</w:t>
+            <w:r>
+              <w:rPr>
+                <w:b/>
+              </w:rPr>
+              <w:t>Extensions (Alternative Flow):</w:t>
             </w:r>
           </w:p>
         </w:tc>
@@ -2937,46 +2641,21 @@
               <w:rPr>
                 <w:b/>
               </w:rPr>
-              <w:t xml:space="preserve">Brief </w:t>
-            </w:r>
-            <w:proofErr w:type="spellStart"/>
-            <w:r>
-              <w:rPr>
-                <w:b/>
-              </w:rPr>
-              <w:t>description</w:t>
-            </w:r>
-            <w:proofErr w:type="spellEnd"/>
-            <w:r>
-              <w:rPr>
-                <w:b/>
-              </w:rPr>
-              <w:t xml:space="preserve">: </w:t>
-            </w:r>
-          </w:p>
-          <w:p>
-            <w:pPr>
-              <w:rPr>
-                <w:b/>
-                <w:sz w:val="22"/>
-              </w:rPr>
-            </w:pPr>
-            <w:bookmarkStart w:id="3" w:name="_Hlk526680137"/>
+              <w:t xml:space="preserve">Brief description: </w:t>
+            </w:r>
+          </w:p>
+          <w:p>
+            <w:pPr>
+              <w:rPr>
+                <w:b/>
+              </w:rPr>
+            </w:pPr>
             <w:r>
               <w:rPr>
                 <w:color w:val="000000"/>
-                <w:sz w:val="22"/>
-              </w:rPr>
-              <w:t>Een kennistoets wordt aangemaakt door een basis- of premium docent. Een kennistoets bestaat uit juist of onjuist vragen of kort-antwoord vragen. De docent kiest het type vraag om vervolgens de vraag in te vullen. Bij de vraag kan de docent kiezen welk(e) antwoord(en) juist is/zijn. Als de docent alle vragen heeft ingevuld kan hij de toets aanmaken.</w:t>
-            </w:r>
-          </w:p>
-          <w:bookmarkEnd w:id="3"/>
-          <w:p>
-            <w:pPr>
-              <w:rPr>
-                <w:b/>
-              </w:rPr>
-            </w:pPr>
+              </w:rPr>
+              <w:t>Een kennistoets wordt aangemaakt door een docent. Hierbij vult de docent een toetstitel en en genereert het systeem een toetscode. Een kennistoets bestaat uit juist of onjuist vragen of kort-antwoord vragen. De docent kiest het type vraag om vervolgens de vraag in te vullen. Bij de vraag kan de docent kiezen welk(e) antwoord(en) juist is/zijn. Het systeem voegt de vraag toe aan de kennistoets.</w:t>
+            </w:r>
           </w:p>
         </w:tc>
       </w:tr>
@@ -2996,19 +2675,11 @@
                 <w:b/>
               </w:rPr>
             </w:pPr>
-            <w:proofErr w:type="spellStart"/>
-            <w:r>
-              <w:rPr>
-                <w:b/>
-              </w:rPr>
-              <w:t>Preconditions</w:t>
-            </w:r>
-            <w:proofErr w:type="spellEnd"/>
-            <w:r>
-              <w:rPr>
-                <w:b/>
-              </w:rPr>
-              <w:t xml:space="preserve">: </w:t>
+            <w:r>
+              <w:rPr>
+                <w:b/>
+              </w:rPr>
+              <w:t xml:space="preserve">Preconditions: </w:t>
             </w:r>
           </w:p>
           <w:p>
@@ -3029,17 +2700,8 @@
                 <w:rFonts w:ascii="Arial" w:hAnsi="Arial" w:cs="Arial"/>
                 <w:sz w:val="22"/>
               </w:rPr>
-              <w:t xml:space="preserve">De docent heeft een account bij </w:t>
-            </w:r>
-            <w:proofErr w:type="spellStart"/>
-            <w:r>
-              <w:rPr>
-                <w:rFonts w:ascii="Arial" w:hAnsi="Arial" w:cs="Arial"/>
-                <w:sz w:val="22"/>
-              </w:rPr>
-              <w:t>Odinido</w:t>
-            </w:r>
-            <w:proofErr w:type="spellEnd"/>
+              <w:t>De docent heeft een account bij Odinido</w:t>
+            </w:r>
             <w:r>
               <w:rPr>
                 <w:rFonts w:ascii="Arial" w:hAnsi="Arial" w:cs="Arial"/>
@@ -3075,47 +2737,11 @@
                 <w:b/>
               </w:rPr>
             </w:pPr>
-            <w:proofErr w:type="spellStart"/>
-            <w:r>
-              <w:rPr>
-                <w:b/>
-              </w:rPr>
-              <w:t>Postconditions</w:t>
-            </w:r>
-            <w:proofErr w:type="spellEnd"/>
-            <w:r>
-              <w:rPr>
-                <w:b/>
-              </w:rPr>
-              <w:t xml:space="preserve"> (</w:t>
-            </w:r>
-            <w:proofErr w:type="spellStart"/>
-            <w:r>
-              <w:rPr>
-                <w:b/>
-              </w:rPr>
-              <w:t>Success</w:t>
-            </w:r>
-            <w:proofErr w:type="spellEnd"/>
-            <w:r>
-              <w:rPr>
-                <w:b/>
-              </w:rPr>
-              <w:t xml:space="preserve"> </w:t>
-            </w:r>
-            <w:proofErr w:type="spellStart"/>
-            <w:r>
-              <w:rPr>
-                <w:b/>
-              </w:rPr>
-              <w:t>Guarantee</w:t>
-            </w:r>
-            <w:proofErr w:type="spellEnd"/>
-            <w:r>
-              <w:rPr>
-                <w:b/>
-              </w:rPr>
-              <w:t xml:space="preserve">): </w:t>
+            <w:r>
+              <w:rPr>
+                <w:b/>
+              </w:rPr>
+              <w:t xml:space="preserve">Postconditions (Success Guarantee): </w:t>
             </w:r>
           </w:p>
           <w:p>
@@ -3268,25 +2894,7 @@
                 <w:sz w:val="22"/>
                 <w:szCs w:val="22"/>
               </w:rPr>
-              <w:t xml:space="preserve">Het systeem vraagt om een </w:t>
-            </w:r>
-            <w:proofErr w:type="spellStart"/>
-            <w:r>
-              <w:rPr>
-                <w:rFonts w:ascii="Arial" w:hAnsi="Arial" w:cs="Arial"/>
-                <w:sz w:val="22"/>
-                <w:szCs w:val="22"/>
-              </w:rPr>
-              <w:t>toetstitel</w:t>
-            </w:r>
-            <w:proofErr w:type="spellEnd"/>
-            <w:r>
-              <w:rPr>
-                <w:rFonts w:ascii="Arial" w:hAnsi="Arial" w:cs="Arial"/>
-                <w:sz w:val="22"/>
-                <w:szCs w:val="22"/>
-              </w:rPr>
-              <w:t xml:space="preserve"> in te vullen</w:t>
+              <w:t>Het systeem vraagt om een toetstitel in te vullen</w:t>
             </w:r>
           </w:p>
         </w:tc>
@@ -3319,25 +2927,7 @@
                 <w:sz w:val="22"/>
                 <w:szCs w:val="22"/>
               </w:rPr>
-              <w:t xml:space="preserve">De docent vult een </w:t>
-            </w:r>
-            <w:proofErr w:type="spellStart"/>
-            <w:r>
-              <w:rPr>
-                <w:rFonts w:ascii="Arial" w:hAnsi="Arial" w:cs="Arial"/>
-                <w:sz w:val="22"/>
-                <w:szCs w:val="22"/>
-              </w:rPr>
-              <w:t>toetstitel</w:t>
-            </w:r>
-            <w:proofErr w:type="spellEnd"/>
-            <w:r>
-              <w:rPr>
-                <w:rFonts w:ascii="Arial" w:hAnsi="Arial" w:cs="Arial"/>
-                <w:sz w:val="22"/>
-                <w:szCs w:val="22"/>
-              </w:rPr>
-              <w:t xml:space="preserve"> in</w:t>
+              <w:t>De docent vult een toetstitel in</w:t>
             </w:r>
           </w:p>
         </w:tc>
@@ -3651,25 +3241,7 @@
                 <w:sz w:val="22"/>
                 <w:szCs w:val="22"/>
               </w:rPr>
-              <w:t xml:space="preserve">Het systeem genereert een </w:t>
-            </w:r>
-            <w:proofErr w:type="spellStart"/>
-            <w:r>
-              <w:rPr>
-                <w:rFonts w:ascii="Arial" w:hAnsi="Arial" w:cs="Arial"/>
-                <w:sz w:val="22"/>
-                <w:szCs w:val="22"/>
-              </w:rPr>
-              <w:t>toetscode</w:t>
-            </w:r>
-            <w:proofErr w:type="spellEnd"/>
-            <w:r>
-              <w:rPr>
-                <w:rFonts w:ascii="Arial" w:hAnsi="Arial" w:cs="Arial"/>
-                <w:sz w:val="22"/>
-                <w:szCs w:val="22"/>
-              </w:rPr>
-              <w:t xml:space="preserve"> en voegt de toets toe aan het account van de docent</w:t>
+              <w:t>Het systeem genereert een toetscode en voegt de toets toe aan het account van de docent</w:t>
             </w:r>
           </w:p>
         </w:tc>
@@ -3722,33 +3294,11 @@
                 <w:b/>
               </w:rPr>
             </w:pPr>
-            <w:proofErr w:type="spellStart"/>
-            <w:r>
-              <w:rPr>
-                <w:b/>
-              </w:rPr>
-              <w:t>Extensions</w:t>
-            </w:r>
-            <w:proofErr w:type="spellEnd"/>
-            <w:r>
-              <w:rPr>
-                <w:b/>
-              </w:rPr>
-              <w:t xml:space="preserve"> (</w:t>
-            </w:r>
-            <w:proofErr w:type="spellStart"/>
-            <w:r>
-              <w:rPr>
-                <w:b/>
-              </w:rPr>
-              <w:t>Alternative</w:t>
-            </w:r>
-            <w:proofErr w:type="spellEnd"/>
-            <w:r>
-              <w:rPr>
-                <w:b/>
-              </w:rPr>
-              <w:t xml:space="preserve"> Flow):</w:t>
+            <w:r>
+              <w:rPr>
+                <w:b/>
+              </w:rPr>
+              <w:t>Extensions (Alternative Flow):</w:t>
             </w:r>
           </w:p>
         </w:tc>
@@ -3956,7 +3506,7 @@
       <w:pPr>
         <w:pStyle w:val="Kop1"/>
       </w:pPr>
-      <w:bookmarkStart w:id="4" w:name="_Toc526680607"/>
+      <w:bookmarkStart w:id="3" w:name="_Toc526680607"/>
       <w:r>
         <w:t>Use Case:</w:t>
       </w:r>
@@ -3969,7 +3519,7 @@
       <w:r>
         <w:t>Starten Kennistoets</w:t>
       </w:r>
-      <w:bookmarkEnd w:id="4"/>
+      <w:bookmarkEnd w:id="3"/>
     </w:p>
     <w:p>
       <w:pPr>
@@ -4087,43 +3637,23 @@
               <w:rPr>
                 <w:b/>
               </w:rPr>
-              <w:t xml:space="preserve">Brief </w:t>
-            </w:r>
-            <w:proofErr w:type="spellStart"/>
-            <w:r>
-              <w:rPr>
-                <w:b/>
-              </w:rPr>
-              <w:t>description</w:t>
-            </w:r>
-            <w:proofErr w:type="spellEnd"/>
-            <w:r>
-              <w:rPr>
-                <w:b/>
-              </w:rPr>
-              <w:t xml:space="preserve">: </w:t>
-            </w:r>
-          </w:p>
-          <w:p>
-            <w:pPr>
-              <w:rPr>
-                <w:sz w:val="22"/>
+              <w:t xml:space="preserve">Brief description: </w:t>
+            </w:r>
+          </w:p>
+          <w:p>
+            <w:pPr>
+              <w:rPr>
+                <w:b/>
               </w:rPr>
             </w:pPr>
             <w:r>
               <w:rPr>
                 <w:color w:val="000000"/>
-                <w:sz w:val="22"/>
-              </w:rPr>
-              <w:t>De docent kiest een kennistoets om vervolgens deze in een lokaal te starten. Het systeem toont vervolgens de lokaalcode zodat studenten aan het lokaal kunnen deelnemen.</w:t>
-            </w:r>
-          </w:p>
-          <w:p>
-            <w:pPr>
-              <w:rPr>
-                <w:b/>
-              </w:rPr>
-            </w:pPr>
+              </w:rPr>
+              <w:t>De docent kiest een kennistoets om vervolgens deze in een lokaal te starten. De docent stelt hierbij een tijd in die aan de uitvoering van de kennistoets wordt verbonden. Het systeem start de kennistoets toont vervolgens de lokaalcode zodat studenten aan het lokaal kunnen deelnemen.</w:t>
+            </w:r>
+            <w:bookmarkStart w:id="4" w:name="_GoBack"/>
+            <w:bookmarkEnd w:id="4"/>
           </w:p>
         </w:tc>
       </w:tr>
@@ -4143,19 +3673,11 @@
                 <w:b/>
               </w:rPr>
             </w:pPr>
-            <w:proofErr w:type="spellStart"/>
-            <w:r>
-              <w:rPr>
-                <w:b/>
-              </w:rPr>
-              <w:t>Preconditions</w:t>
-            </w:r>
-            <w:proofErr w:type="spellEnd"/>
-            <w:r>
-              <w:rPr>
-                <w:b/>
-              </w:rPr>
-              <w:t xml:space="preserve">: </w:t>
+            <w:r>
+              <w:rPr>
+                <w:b/>
+              </w:rPr>
+              <w:t xml:space="preserve">Preconditions: </w:t>
             </w:r>
           </w:p>
           <w:p>
@@ -4176,23 +3698,7 @@
                 <w:rFonts w:ascii="Arial" w:hAnsi="Arial" w:cs="Arial"/>
                 <w:sz w:val="22"/>
               </w:rPr>
-              <w:t xml:space="preserve">De docent heeft een account bij </w:t>
-            </w:r>
-            <w:proofErr w:type="spellStart"/>
-            <w:r>
-              <w:rPr>
-                <w:rFonts w:ascii="Arial" w:hAnsi="Arial" w:cs="Arial"/>
-                <w:sz w:val="22"/>
-              </w:rPr>
-              <w:t>Odinido</w:t>
-            </w:r>
-            <w:proofErr w:type="spellEnd"/>
-            <w:r>
-              <w:rPr>
-                <w:rFonts w:ascii="Arial" w:hAnsi="Arial" w:cs="Arial"/>
-                <w:sz w:val="22"/>
-              </w:rPr>
-              <w:t xml:space="preserve">. </w:t>
+              <w:t xml:space="preserve">De docent heeft een account bij Odinido. </w:t>
             </w:r>
           </w:p>
           <w:p>
@@ -4266,47 +3772,11 @@
                 <w:b/>
               </w:rPr>
             </w:pPr>
-            <w:proofErr w:type="spellStart"/>
-            <w:r>
-              <w:rPr>
-                <w:b/>
-              </w:rPr>
-              <w:t>Postconditions</w:t>
-            </w:r>
-            <w:proofErr w:type="spellEnd"/>
-            <w:r>
-              <w:rPr>
-                <w:b/>
-              </w:rPr>
-              <w:t xml:space="preserve"> (</w:t>
-            </w:r>
-            <w:proofErr w:type="spellStart"/>
-            <w:r>
-              <w:rPr>
-                <w:b/>
-              </w:rPr>
-              <w:t>Success</w:t>
-            </w:r>
-            <w:proofErr w:type="spellEnd"/>
-            <w:r>
-              <w:rPr>
-                <w:b/>
-              </w:rPr>
-              <w:t xml:space="preserve"> </w:t>
-            </w:r>
-            <w:proofErr w:type="spellStart"/>
-            <w:r>
-              <w:rPr>
-                <w:b/>
-              </w:rPr>
-              <w:t>Guarantee</w:t>
-            </w:r>
-            <w:proofErr w:type="spellEnd"/>
-            <w:r>
-              <w:rPr>
-                <w:b/>
-              </w:rPr>
-              <w:t xml:space="preserve">): </w:t>
+            <w:r>
+              <w:rPr>
+                <w:b/>
+              </w:rPr>
+              <w:t xml:space="preserve">Postconditions (Success Guarantee): </w:t>
             </w:r>
           </w:p>
           <w:p>
@@ -4504,11 +3974,29 @@
           <w:p>
             <w:pPr>
               <w:pStyle w:val="Lijstalinea"/>
-              <w:rPr>
-                <w:rFonts w:ascii="Arial" w:hAnsi="Arial" w:cs="Arial"/>
-                <w:sz w:val="22"/>
-              </w:rPr>
-            </w:pPr>
+              <w:numPr>
+                <w:ilvl w:val="0"/>
+                <w:numId w:val="22"/>
+              </w:numPr>
+              <w:rPr>
+                <w:rFonts w:ascii="Arial" w:hAnsi="Arial" w:cs="Arial"/>
+                <w:sz w:val="22"/>
+              </w:rPr>
+            </w:pPr>
+            <w:r>
+              <w:rPr>
+                <w:rFonts w:ascii="Arial" w:hAnsi="Arial" w:cs="Arial"/>
+                <w:sz w:val="22"/>
+              </w:rPr>
+              <w:t xml:space="preserve">Het systeem maakt een uitvoering aan en voegt de kennistoets </w:t>
+            </w:r>
+            <w:r>
+              <w:rPr>
+                <w:rFonts w:ascii="Arial" w:hAnsi="Arial" w:cs="Arial"/>
+                <w:sz w:val="22"/>
+              </w:rPr>
+              <w:t>eraan toe</w:t>
+            </w:r>
           </w:p>
         </w:tc>
       </w:tr>
@@ -4549,11 +4037,29 @@
           <w:p>
             <w:pPr>
               <w:pStyle w:val="Lijstalinea"/>
-              <w:rPr>
-                <w:rFonts w:ascii="Arial" w:hAnsi="Arial" w:cs="Arial"/>
-                <w:sz w:val="22"/>
-              </w:rPr>
-            </w:pPr>
+              <w:numPr>
+                <w:ilvl w:val="0"/>
+                <w:numId w:val="22"/>
+              </w:numPr>
+              <w:rPr>
+                <w:rFonts w:ascii="Arial" w:hAnsi="Arial" w:cs="Arial"/>
+                <w:sz w:val="22"/>
+              </w:rPr>
+            </w:pPr>
+            <w:r>
+              <w:rPr>
+                <w:rFonts w:ascii="Arial" w:hAnsi="Arial" w:cs="Arial"/>
+                <w:sz w:val="22"/>
+              </w:rPr>
+              <w:t xml:space="preserve">Het systeem stelt de tijd in </w:t>
+            </w:r>
+            <w:r>
+              <w:rPr>
+                <w:rFonts w:ascii="Arial" w:hAnsi="Arial" w:cs="Arial"/>
+                <w:sz w:val="22"/>
+              </w:rPr>
+              <w:t>bij de uitvoering</w:t>
+            </w:r>
           </w:p>
         </w:tc>
       </w:tr>
@@ -4629,33 +4135,11 @@
                 <w:b/>
               </w:rPr>
             </w:pPr>
-            <w:proofErr w:type="spellStart"/>
-            <w:r>
-              <w:rPr>
-                <w:b/>
-              </w:rPr>
-              <w:t>Extensions</w:t>
-            </w:r>
-            <w:proofErr w:type="spellEnd"/>
-            <w:r>
-              <w:rPr>
-                <w:b/>
-              </w:rPr>
-              <w:t xml:space="preserve"> (</w:t>
-            </w:r>
-            <w:proofErr w:type="spellStart"/>
-            <w:r>
-              <w:rPr>
-                <w:b/>
-              </w:rPr>
-              <w:t>Alternative</w:t>
-            </w:r>
-            <w:proofErr w:type="spellEnd"/>
-            <w:r>
-              <w:rPr>
-                <w:b/>
-              </w:rPr>
-              <w:t xml:space="preserve"> Flow):</w:t>
+            <w:r>
+              <w:rPr>
+                <w:b/>
+              </w:rPr>
+              <w:t>Extensions (Alternative Flow):</w:t>
             </w:r>
           </w:p>
         </w:tc>
@@ -4686,7 +4170,14 @@
                 <w:sz w:val="22"/>
                 <w:szCs w:val="22"/>
               </w:rPr>
-              <w:t>4A Het systeem toont een overzicht met lokalen (Premium)</w:t>
+              <w:t>8</w:t>
+            </w:r>
+            <w:r>
+              <w:rPr>
+                <w:sz w:val="22"/>
+                <w:szCs w:val="22"/>
+              </w:rPr>
+              <w:t>A Het systeem toont een overzicht met lokalen (Premium)</w:t>
             </w:r>
           </w:p>
           <w:p>
@@ -4815,7 +4306,14 @@
                 <w:sz w:val="22"/>
                 <w:szCs w:val="22"/>
               </w:rPr>
-              <w:t>4B Het systeem geeft een melding dat het maximum aantal lokalen al gestart is</w:t>
+              <w:t>8</w:t>
+            </w:r>
+            <w:r>
+              <w:rPr>
+                <w:sz w:val="22"/>
+                <w:szCs w:val="22"/>
+              </w:rPr>
+              <w:t>B Het systeem geeft een melding dat het maximum aantal lokalen al gestart is</w:t>
             </w:r>
           </w:p>
           <w:p>
@@ -5057,21 +4555,7 @@
               <w:rPr>
                 <w:b/>
               </w:rPr>
-              <w:t xml:space="preserve">Brief </w:t>
-            </w:r>
-            <w:proofErr w:type="spellStart"/>
-            <w:r>
-              <w:rPr>
-                <w:b/>
-              </w:rPr>
-              <w:t>description</w:t>
-            </w:r>
-            <w:proofErr w:type="spellEnd"/>
-            <w:r>
-              <w:rPr>
-                <w:b/>
-              </w:rPr>
-              <w:t xml:space="preserve">: </w:t>
+              <w:t xml:space="preserve">Brief description: </w:t>
             </w:r>
           </w:p>
           <w:p>
@@ -5105,19 +4589,11 @@
                 <w:b/>
               </w:rPr>
             </w:pPr>
-            <w:proofErr w:type="spellStart"/>
-            <w:r>
-              <w:rPr>
-                <w:b/>
-              </w:rPr>
-              <w:t>Preconditions</w:t>
-            </w:r>
-            <w:proofErr w:type="spellEnd"/>
-            <w:r>
-              <w:rPr>
-                <w:b/>
-              </w:rPr>
-              <w:t xml:space="preserve">: </w:t>
+            <w:r>
+              <w:rPr>
+                <w:b/>
+              </w:rPr>
+              <w:t xml:space="preserve">Preconditions: </w:t>
             </w:r>
           </w:p>
           <w:p>
@@ -5166,47 +4642,11 @@
                 <w:b/>
               </w:rPr>
             </w:pPr>
-            <w:proofErr w:type="spellStart"/>
-            <w:r>
-              <w:rPr>
-                <w:b/>
-              </w:rPr>
-              <w:t>Postconditions</w:t>
-            </w:r>
-            <w:proofErr w:type="spellEnd"/>
-            <w:r>
-              <w:rPr>
-                <w:b/>
-              </w:rPr>
-              <w:t xml:space="preserve"> (</w:t>
-            </w:r>
-            <w:proofErr w:type="spellStart"/>
-            <w:r>
-              <w:rPr>
-                <w:b/>
-              </w:rPr>
-              <w:t>Success</w:t>
-            </w:r>
-            <w:proofErr w:type="spellEnd"/>
-            <w:r>
-              <w:rPr>
-                <w:b/>
-              </w:rPr>
-              <w:t xml:space="preserve"> </w:t>
-            </w:r>
-            <w:proofErr w:type="spellStart"/>
-            <w:r>
-              <w:rPr>
-                <w:b/>
-              </w:rPr>
-              <w:t>Guarantee</w:t>
-            </w:r>
-            <w:proofErr w:type="spellEnd"/>
-            <w:r>
-              <w:rPr>
-                <w:b/>
-              </w:rPr>
-              <w:t xml:space="preserve">): </w:t>
+            <w:r>
+              <w:rPr>
+                <w:b/>
+              </w:rPr>
+              <w:t xml:space="preserve">Postconditions (Success Guarantee): </w:t>
             </w:r>
           </w:p>
           <w:p>
@@ -5756,33 +5196,11 @@
                 <w:b/>
               </w:rPr>
             </w:pPr>
-            <w:proofErr w:type="spellStart"/>
-            <w:r>
-              <w:rPr>
-                <w:b/>
-              </w:rPr>
-              <w:t>Extensions</w:t>
-            </w:r>
-            <w:proofErr w:type="spellEnd"/>
-            <w:r>
-              <w:rPr>
-                <w:b/>
-              </w:rPr>
-              <w:t xml:space="preserve"> (</w:t>
-            </w:r>
-            <w:proofErr w:type="spellStart"/>
-            <w:r>
-              <w:rPr>
-                <w:b/>
-              </w:rPr>
-              <w:t>Alternative</w:t>
-            </w:r>
-            <w:proofErr w:type="spellEnd"/>
-            <w:r>
-              <w:rPr>
-                <w:b/>
-              </w:rPr>
-              <w:t xml:space="preserve"> Flow):</w:t>
+            <w:r>
+              <w:rPr>
+                <w:b/>
+              </w:rPr>
+              <w:t>Extensions (Alternative Flow):</w:t>
             </w:r>
           </w:p>
         </w:tc>
@@ -6253,13 +5671,8 @@
       <w:pPr>
         <w:pStyle w:val="Kop1"/>
       </w:pPr>
-      <w:proofErr w:type="spellStart"/>
       <w:r>
-        <w:t>Use</w:t>
-      </w:r>
-      <w:proofErr w:type="spellEnd"/>
-      <w:r>
-        <w:t xml:space="preserve"> Case:</w:t>
+        <w:t>Use Case:</w:t>
       </w:r>
       <w:r>
         <w:rPr>
@@ -6380,21 +5793,7 @@
               <w:rPr>
                 <w:b/>
               </w:rPr>
-              <w:t xml:space="preserve">Brief </w:t>
-            </w:r>
-            <w:proofErr w:type="spellStart"/>
-            <w:r>
-              <w:rPr>
-                <w:b/>
-              </w:rPr>
-              <w:t>description</w:t>
-            </w:r>
-            <w:proofErr w:type="spellEnd"/>
-            <w:r>
-              <w:rPr>
-                <w:b/>
-              </w:rPr>
-              <w:t xml:space="preserve">: </w:t>
+              <w:t xml:space="preserve">Brief description: </w:t>
             </w:r>
           </w:p>
           <w:p>
@@ -6436,22 +5835,12 @@
                 <w:b/>
               </w:rPr>
             </w:pPr>
-            <w:proofErr w:type="spellStart"/>
-            <w:r>
-              <w:rPr>
-                <w:b/>
-              </w:rPr>
-              <w:t>Preconditions</w:t>
-            </w:r>
-            <w:proofErr w:type="spellEnd"/>
-            <w:r>
-              <w:rPr>
-                <w:b/>
-              </w:rPr>
-              <w:t xml:space="preserve">: </w:t>
-            </w:r>
-            <w:bookmarkStart w:id="6" w:name="_GoBack"/>
-            <w:bookmarkEnd w:id="6"/>
+            <w:r>
+              <w:rPr>
+                <w:b/>
+              </w:rPr>
+              <w:t xml:space="preserve">Preconditions: </w:t>
+            </w:r>
           </w:p>
           <w:p>
             <w:pPr>
@@ -6490,47 +5879,11 @@
                 <w:b/>
               </w:rPr>
             </w:pPr>
-            <w:proofErr w:type="spellStart"/>
-            <w:r>
-              <w:rPr>
-                <w:b/>
-              </w:rPr>
-              <w:t>Postconditions</w:t>
-            </w:r>
-            <w:proofErr w:type="spellEnd"/>
-            <w:r>
-              <w:rPr>
-                <w:b/>
-              </w:rPr>
-              <w:t xml:space="preserve"> (</w:t>
-            </w:r>
-            <w:proofErr w:type="spellStart"/>
-            <w:r>
-              <w:rPr>
-                <w:b/>
-              </w:rPr>
-              <w:t>Success</w:t>
-            </w:r>
-            <w:proofErr w:type="spellEnd"/>
-            <w:r>
-              <w:rPr>
-                <w:b/>
-              </w:rPr>
-              <w:t xml:space="preserve"> </w:t>
-            </w:r>
-            <w:proofErr w:type="spellStart"/>
-            <w:r>
-              <w:rPr>
-                <w:b/>
-              </w:rPr>
-              <w:t>Guarantee</w:t>
-            </w:r>
-            <w:proofErr w:type="spellEnd"/>
-            <w:r>
-              <w:rPr>
-                <w:b/>
-              </w:rPr>
-              <w:t xml:space="preserve">): </w:t>
+            <w:r>
+              <w:rPr>
+                <w:b/>
+              </w:rPr>
+              <w:t xml:space="preserve">Postconditions (Success Guarantee): </w:t>
             </w:r>
           </w:p>
           <w:p>
@@ -6759,33 +6112,11 @@
                 <w:b/>
               </w:rPr>
             </w:pPr>
-            <w:proofErr w:type="spellStart"/>
-            <w:r>
-              <w:rPr>
-                <w:b/>
-              </w:rPr>
-              <w:t>Extensions</w:t>
-            </w:r>
-            <w:proofErr w:type="spellEnd"/>
-            <w:r>
-              <w:rPr>
-                <w:b/>
-              </w:rPr>
-              <w:t xml:space="preserve"> (</w:t>
-            </w:r>
-            <w:proofErr w:type="spellStart"/>
-            <w:r>
-              <w:rPr>
-                <w:b/>
-              </w:rPr>
-              <w:t>Alternative</w:t>
-            </w:r>
-            <w:proofErr w:type="spellEnd"/>
-            <w:r>
-              <w:rPr>
-                <w:b/>
-              </w:rPr>
-              <w:t xml:space="preserve"> Flow):</w:t>
+            <w:r>
+              <w:rPr>
+                <w:b/>
+              </w:rPr>
+              <w:t>Extensions (Alternative Flow):</w:t>
             </w:r>
           </w:p>
         </w:tc>

</xml_diff>